<commit_message>
kapitel 4 nicht fertig
</commit_message>
<xml_diff>
--- a/Versuch1_Inverses Pendel/Protokoll_V1.docx
+++ b/Versuch1_Inverses Pendel/Protokoll_V1.docx
@@ -322,7 +322,7 @@
         </w:tblCellMar>
       </w:tblPr>
       <w:tblGrid>
-        <w:gridCol w:w="1567"/>
+        <w:gridCol w:w="1566"/>
         <w:gridCol w:w="844"/>
       </w:tblGrid>
       <w:tr>
@@ -331,7 +331,7 @@
         </w:trPr>
         <w:tc>
           <w:tcPr>
-            <w:tcW w:w="1567" w:type="dxa"/>
+            <w:tcW w:w="1566" w:type="dxa"/>
             <w:tcBorders>
               <w:top w:val="nil"/>
               <w:left w:val="nil"/>
@@ -402,7 +402,7 @@
         </w:trPr>
         <w:tc>
           <w:tcPr>
-            <w:tcW w:w="1567" w:type="dxa"/>
+            <w:tcW w:w="1566" w:type="dxa"/>
             <w:tcBorders>
               <w:top w:val="nil"/>
               <w:left w:val="nil"/>
@@ -473,7 +473,7 @@
         </w:trPr>
         <w:tc>
           <w:tcPr>
-            <w:tcW w:w="1567" w:type="dxa"/>
+            <w:tcW w:w="1566" w:type="dxa"/>
             <w:tcBorders>
               <w:top w:val="nil"/>
               <w:left w:val="nil"/>
@@ -1010,25 +1010,6 @@
     </w:p>
     <w:p>
       <w:pPr>
-        <w:pStyle w:val="Normal"/>
-        <w:widowControl/>
-        <w:suppressAutoHyphens w:val="false"/>
-        <w:jc w:val="left"/>
-        <w:textAlignment w:val="auto"/>
-        <w:rPr>
-          <w:rFonts w:cs="Arial" w:ascii="Arial" w:hAnsi="Arial"/>
-          <w:lang w:val="de-DE"/>
-        </w:rPr>
-      </w:pPr>
-      <w:r>
-        <w:rPr>
-          <w:rFonts w:cs="Arial" w:ascii="Arial" w:hAnsi="Arial"/>
-          <w:lang w:val="de-DE"/>
-        </w:rPr>
-      </w:r>
-    </w:p>
-    <w:p>
-      <w:pPr>
         <w:sectPr>
           <w:type w:val="nextPage"/>
           <w:pgSz w:w="11906" w:h="16838"/>
@@ -1100,16 +1081,827 @@
       </w:pPr>
       <w:r>
         <w:rPr/>
-        <w:t>3. Implementierung in Speicherprogrammierbaren Steuerungen</w:t>
+        <w:t xml:space="preserve">3. </w:t>
+      </w:r>
+      <w:r>
+        <w:rPr/>
+        <w:t>Theoretische Grundlagen</w:t>
       </w:r>
     </w:p>
     <w:p>
       <w:pPr>
         <w:pStyle w:val="TextBody"/>
-        <w:rPr/>
-      </w:pPr>
-      <w:r>
-        <w:rPr/>
+        <w:rPr>
+          <w:b/>
+          <w:bCs/>
+          <w:sz w:val="28"/>
+          <w:szCs w:val="28"/>
+        </w:rPr>
+      </w:pPr>
+      <w:r>
+        <w:rPr>
+          <w:b/>
+          <w:bCs/>
+          <w:sz w:val="28"/>
+          <w:szCs w:val="28"/>
+        </w:rPr>
+        <w:t>3.1 Lagrange-Formalismus</w:t>
+      </w:r>
+    </w:p>
+    <w:p>
+      <w:pPr>
+        <w:pStyle w:val="TextBody"/>
+        <w:rPr>
+          <w:b w:val="false"/>
+          <w:bCs w:val="false"/>
+          <w:sz w:val="24"/>
+          <w:szCs w:val="24"/>
+        </w:rPr>
+      </w:pPr>
+      <w:r>
+        <w:rPr>
+          <w:b w:val="false"/>
+          <w:bCs w:val="false"/>
+          <w:sz w:val="24"/>
+          <w:szCs w:val="24"/>
+        </w:rPr>
+        <w:t xml:space="preserve">Die analytische Methode nach Lagrange ist ein verbreites Vefahren zur Gewinnung der Bewegungsgleichung eines Systems. Dieses Verfahren basiert auf der Erhaltung der Energie eines Systems. Hierbei wird das System mit generalisierten Koordinaten </w:t>
+      </w:r>
+      <w:r>
+        <w:rPr>
+          <w:b w:val="false"/>
+          <w:bCs w:val="false"/>
+          <w:sz w:val="24"/>
+          <w:szCs w:val="24"/>
+        </w:rPr>
+      </w:r>
+      <m:oMath xmlns:m="http://schemas.openxmlformats.org/officeDocument/2006/math">
+        <m:sSub>
+          <m:e>
+            <m:r>
+              <w:rPr>
+                <w:rFonts w:ascii="Cambria Math" w:hAnsi="Cambria Math"/>
+              </w:rPr>
+              <m:t xml:space="preserve">q</m:t>
+            </m:r>
+          </m:e>
+          <m:sub>
+            <m:r>
+              <w:rPr>
+                <w:rFonts w:ascii="Cambria Math" w:hAnsi="Cambria Math"/>
+              </w:rPr>
+              <m:t xml:space="preserve">i</m:t>
+            </m:r>
+          </m:sub>
+        </m:sSub>
+      </m:oMath>
+      <w:r>
+        <w:rPr>
+          <w:b w:val="false"/>
+          <w:bCs w:val="false"/>
+          <w:sz w:val="24"/>
+          <w:szCs w:val="24"/>
+        </w:rPr>
+        <w:t>beschrieben. Die allgemeine Gleichung geht von der Fähigkeit eines Systems aus, Energie zu speichern:</w:t>
+      </w:r>
+    </w:p>
+    <w:p>
+      <w:pPr>
+        <w:pStyle w:val="TextBody"/>
+        <w:rPr>
+          <w:b w:val="false"/>
+          <w:bCs w:val="false"/>
+          <w:sz w:val="24"/>
+          <w:szCs w:val="24"/>
+        </w:rPr>
+      </w:pPr>
+      <w:r>
+        <w:rPr>
+          <w:b w:val="false"/>
+          <w:bCs w:val="false"/>
+          <w:sz w:val="24"/>
+          <w:szCs w:val="24"/>
+        </w:rPr>
+        <w:t xml:space="preserve">                                                     </w:t>
+      </w:r>
+      <w:r>
+        <w:rPr>
+          <w:b w:val="false"/>
+          <w:bCs w:val="false"/>
+          <w:sz w:val="24"/>
+          <w:szCs w:val="24"/>
+        </w:rPr>
+      </w:r>
+      <m:oMath xmlns:m="http://schemas.openxmlformats.org/officeDocument/2006/math">
+        <m:f>
+          <m:num>
+            <m:r>
+              <w:rPr>
+                <w:rFonts w:ascii="Cambria Math" w:hAnsi="Cambria Math"/>
+              </w:rPr>
+              <m:t xml:space="preserve">d</m:t>
+            </m:r>
+          </m:num>
+          <m:den>
+            <m:r>
+              <w:rPr>
+                <w:rFonts w:ascii="Cambria Math" w:hAnsi="Cambria Math"/>
+              </w:rPr>
+              <m:t xml:space="preserve">dt</m:t>
+            </m:r>
+          </m:den>
+        </m:f>
+        <m:f>
+          <m:num>
+            <m:r>
+              <w:rPr>
+                <w:rFonts w:ascii="Cambria Math" w:hAnsi="Cambria Math"/>
+              </w:rPr>
+              <m:t xml:space="preserve">∂</m:t>
+            </m:r>
+            <m:r>
+              <w:rPr>
+                <w:rFonts w:ascii="Cambria Math" w:hAnsi="Cambria Math"/>
+              </w:rPr>
+              <m:t xml:space="preserve">L</m:t>
+            </m:r>
+          </m:num>
+          <m:den>
+            <m:r>
+              <w:rPr>
+                <w:rFonts w:ascii="Cambria Math" w:hAnsi="Cambria Math"/>
+              </w:rPr>
+              <m:t xml:space="preserve">∂</m:t>
+            </m:r>
+            <m:acc>
+              <m:accPr>
+                <m:chr m:val="˙"/>
+              </m:accPr>
+              <m:e>
+                <m:sSub>
+                  <m:e>
+                    <m:r>
+                      <w:rPr>
+                        <w:rFonts w:ascii="Cambria Math" w:hAnsi="Cambria Math"/>
+                      </w:rPr>
+                      <m:t xml:space="preserve">q</m:t>
+                    </m:r>
+                  </m:e>
+                  <m:sub>
+                    <m:r>
+                      <w:rPr>
+                        <w:rFonts w:ascii="Cambria Math" w:hAnsi="Cambria Math"/>
+                      </w:rPr>
+                      <m:t xml:space="preserve">i</m:t>
+                    </m:r>
+                  </m:sub>
+                </m:sSub>
+              </m:e>
+            </m:acc>
+          </m:den>
+        </m:f>
+        <m:r>
+          <w:rPr>
+            <w:rFonts w:ascii="Cambria Math" w:hAnsi="Cambria Math"/>
+          </w:rPr>
+          <m:t xml:space="preserve">−</m:t>
+        </m:r>
+        <m:f>
+          <m:num>
+            <m:r>
+              <w:rPr>
+                <w:rFonts w:ascii="Cambria Math" w:hAnsi="Cambria Math"/>
+              </w:rPr>
+              <m:t xml:space="preserve">∂</m:t>
+            </m:r>
+            <m:r>
+              <w:rPr>
+                <w:rFonts w:ascii="Cambria Math" w:hAnsi="Cambria Math"/>
+              </w:rPr>
+              <m:t xml:space="preserve">L</m:t>
+            </m:r>
+          </m:num>
+          <m:den>
+            <m:r>
+              <w:rPr>
+                <w:rFonts w:ascii="Cambria Math" w:hAnsi="Cambria Math"/>
+              </w:rPr>
+              <m:t xml:space="preserve">∂</m:t>
+            </m:r>
+            <m:sSub>
+              <m:e>
+                <m:r>
+                  <w:rPr>
+                    <w:rFonts w:ascii="Cambria Math" w:hAnsi="Cambria Math"/>
+                  </w:rPr>
+                  <m:t xml:space="preserve">q</m:t>
+                </m:r>
+              </m:e>
+              <m:sub>
+                <m:r>
+                  <w:rPr>
+                    <w:rFonts w:ascii="Cambria Math" w:hAnsi="Cambria Math"/>
+                  </w:rPr>
+                  <m:t xml:space="preserve">i</m:t>
+                </m:r>
+              </m:sub>
+            </m:sSub>
+          </m:den>
+        </m:f>
+        <m:r>
+          <w:rPr>
+            <w:rFonts w:ascii="Cambria Math" w:hAnsi="Cambria Math"/>
+          </w:rPr>
+          <m:t xml:space="preserve">=</m:t>
+        </m:r>
+        <m:sSub>
+          <m:e>
+            <m:r>
+              <w:rPr>
+                <w:rFonts w:ascii="Cambria Math" w:hAnsi="Cambria Math"/>
+              </w:rPr>
+              <m:t xml:space="preserve">Q</m:t>
+            </m:r>
+          </m:e>
+          <m:sub>
+            <m:r>
+              <w:rPr>
+                <w:rFonts w:ascii="Cambria Math" w:hAnsi="Cambria Math"/>
+              </w:rPr>
+              <m:t xml:space="preserve">i</m:t>
+            </m:r>
+          </m:sub>
+        </m:sSub>
+      </m:oMath>
+      <w:r>
+        <w:rPr>
+          <w:b w:val="false"/>
+          <w:bCs w:val="false"/>
+          <w:sz w:val="24"/>
+          <w:szCs w:val="24"/>
+        </w:rPr>
+        <w:t xml:space="preserve">                                              </w:t>
+      </w:r>
+      <w:r>
+        <w:rPr>
+          <w:b w:val="false"/>
+          <w:bCs w:val="false"/>
+          <w:sz w:val="24"/>
+          <w:szCs w:val="24"/>
+        </w:rPr>
+        <w:t>(3.1)</w:t>
+      </w:r>
+    </w:p>
+    <w:p>
+      <w:pPr>
+        <w:pStyle w:val="TextBody"/>
+        <w:rPr>
+          <w:b w:val="false"/>
+          <w:bCs w:val="false"/>
+          <w:sz w:val="24"/>
+          <w:szCs w:val="24"/>
+        </w:rPr>
+      </w:pPr>
+      <w:r>
+        <w:rPr>
+          <w:b w:val="false"/>
+          <w:bCs w:val="false"/>
+          <w:sz w:val="24"/>
+          <w:szCs w:val="24"/>
+        </w:rPr>
+        <w:t>Für ein mechanisches System sind</w:t>
+      </w:r>
+    </w:p>
+    <w:p>
+      <w:pPr>
+        <w:pStyle w:val="TextBody"/>
+        <w:rPr>
+          <w:b w:val="false"/>
+          <w:bCs w:val="false"/>
+          <w:sz w:val="24"/>
+          <w:szCs w:val="24"/>
+        </w:rPr>
+      </w:pPr>
+      <w:r>
+        <w:rPr>
+          <w:b w:val="false"/>
+          <w:bCs w:val="false"/>
+          <w:sz w:val="24"/>
+          <w:szCs w:val="24"/>
+        </w:rPr>
+        <w:t xml:space="preserve">                                                         </w:t>
+      </w:r>
+      <w:r>
+        <w:rPr>
+          <w:b w:val="false"/>
+          <w:bCs w:val="false"/>
+          <w:sz w:val="24"/>
+          <w:szCs w:val="24"/>
+        </w:rPr>
+      </w:r>
+      <m:oMath xmlns:m="http://schemas.openxmlformats.org/officeDocument/2006/math">
+        <m:r>
+          <w:rPr>
+            <w:rFonts w:ascii="Cambria Math" w:hAnsi="Cambria Math"/>
+          </w:rPr>
+          <m:t xml:space="preserve">L</m:t>
+        </m:r>
+        <m:r>
+          <w:rPr>
+            <w:rFonts w:ascii="Cambria Math" w:hAnsi="Cambria Math"/>
+          </w:rPr>
+          <m:t xml:space="preserve">=</m:t>
+        </m:r>
+        <m:r>
+          <w:rPr>
+            <w:rFonts w:ascii="Cambria Math" w:hAnsi="Cambria Math"/>
+          </w:rPr>
+          <m:t xml:space="preserve">T</m:t>
+        </m:r>
+        <m:r>
+          <w:rPr>
+            <w:rFonts w:ascii="Cambria Math" w:hAnsi="Cambria Math"/>
+          </w:rPr>
+          <m:t xml:space="preserve">−</m:t>
+        </m:r>
+        <m:r>
+          <w:rPr>
+            <w:rFonts w:ascii="Cambria Math" w:hAnsi="Cambria Math"/>
+          </w:rPr>
+          <m:t xml:space="preserve">V</m:t>
+        </m:r>
+      </m:oMath>
+      <w:r>
+        <w:rPr>
+          <w:b w:val="false"/>
+          <w:bCs w:val="false"/>
+          <w:sz w:val="24"/>
+          <w:szCs w:val="24"/>
+        </w:rPr>
+        <w:t xml:space="preserve">                                                      </w:t>
+      </w:r>
+      <w:r>
+        <w:rPr>
+          <w:b w:val="false"/>
+          <w:bCs w:val="false"/>
+          <w:sz w:val="24"/>
+          <w:szCs w:val="24"/>
+        </w:rPr>
+        <w:t>(3.2)</w:t>
+      </w:r>
+    </w:p>
+    <w:p>
+      <w:pPr>
+        <w:pStyle w:val="TextBody"/>
+        <w:rPr/>
+      </w:pPr>
+      <w:r>
+        <w:rPr/>
+        <w:t xml:space="preserve">                                                        </w:t>
+      </w:r>
+      <w:r>
+        <w:rPr/>
+      </w:r>
+      <m:oMath xmlns:m="http://schemas.openxmlformats.org/officeDocument/2006/math">
+        <m:sSub>
+          <m:e>
+            <m:r>
+              <w:rPr>
+                <w:rFonts w:ascii="Cambria Math" w:hAnsi="Cambria Math"/>
+              </w:rPr>
+              <m:t xml:space="preserve">Q</m:t>
+            </m:r>
+          </m:e>
+          <m:sub>
+            <m:r>
+              <w:rPr>
+                <w:rFonts w:ascii="Cambria Math" w:hAnsi="Cambria Math"/>
+              </w:rPr>
+              <m:t xml:space="preserve">i</m:t>
+            </m:r>
+          </m:sub>
+        </m:sSub>
+        <m:r>
+          <w:rPr>
+            <w:rFonts w:ascii="Cambria Math" w:hAnsi="Cambria Math"/>
+          </w:rPr>
+          <m:t xml:space="preserve">=</m:t>
+        </m:r>
+        <m:sSub>
+          <m:e>
+            <m:r>
+              <w:rPr>
+                <w:rFonts w:ascii="Cambria Math" w:hAnsi="Cambria Math"/>
+              </w:rPr>
+              <m:t xml:space="preserve">f</m:t>
+            </m:r>
+          </m:e>
+          <m:sub>
+            <m:r>
+              <w:rPr>
+                <w:rFonts w:ascii="Cambria Math" w:hAnsi="Cambria Math"/>
+              </w:rPr>
+              <m:t xml:space="preserve">qi</m:t>
+            </m:r>
+          </m:sub>
+        </m:sSub>
+        <m:r>
+          <w:rPr>
+            <w:rFonts w:ascii="Cambria Math" w:hAnsi="Cambria Math"/>
+          </w:rPr>
+          <m:t xml:space="preserve">−</m:t>
+        </m:r>
+        <m:sSub>
+          <m:e>
+            <m:r>
+              <w:rPr>
+                <w:rFonts w:ascii="Cambria Math" w:hAnsi="Cambria Math"/>
+              </w:rPr>
+              <m:t xml:space="preserve">f</m:t>
+            </m:r>
+          </m:e>
+          <m:sub>
+            <m:r>
+              <w:rPr>
+                <w:rFonts w:ascii="Cambria Math" w:hAnsi="Cambria Math"/>
+              </w:rPr>
+              <m:t xml:space="preserve">di</m:t>
+            </m:r>
+          </m:sub>
+        </m:sSub>
+      </m:oMath>
+      <w:r>
+        <w:rPr/>
+        <w:t xml:space="preserve">                                                    </w:t>
+      </w:r>
+      <w:r>
+        <w:rPr/>
+        <w:t>(3.3)</w:t>
+      </w:r>
+    </w:p>
+    <w:p>
+      <w:pPr>
+        <w:pStyle w:val="TextBody"/>
+        <w:rPr/>
+      </w:pPr>
+      <w:r>
+        <w:rPr/>
+        <w:t xml:space="preserve">definiert. Hierbei T die kinetische Co-Energie, V die potentille Energie, </w:t>
+      </w:r>
+      <w:r>
+        <w:rPr/>
+      </w:r>
+      <m:oMath xmlns:m="http://schemas.openxmlformats.org/officeDocument/2006/math">
+        <m:sSub>
+          <m:e>
+            <m:r>
+              <w:rPr>
+                <w:rFonts w:ascii="Cambria Math" w:hAnsi="Cambria Math"/>
+              </w:rPr>
+              <m:t xml:space="preserve">f</m:t>
+            </m:r>
+          </m:e>
+          <m:sub>
+            <m:r>
+              <w:rPr>
+                <w:rFonts w:ascii="Cambria Math" w:hAnsi="Cambria Math"/>
+              </w:rPr>
+              <m:t xml:space="preserve">qi</m:t>
+            </m:r>
+          </m:sub>
+        </m:sSub>
+      </m:oMath>
+      <w:r>
+        <w:rPr/>
+        <w:t xml:space="preserve">die Quellflüsse und </w:t>
+      </w:r>
+      <w:r>
+        <w:rPr/>
+      </w:r>
+      <m:oMath xmlns:m="http://schemas.openxmlformats.org/officeDocument/2006/math">
+        <m:sSub>
+          <m:e>
+            <m:r>
+              <w:rPr>
+                <w:rFonts w:ascii="Cambria Math" w:hAnsi="Cambria Math"/>
+              </w:rPr>
+              <m:t xml:space="preserve">f</m:t>
+            </m:r>
+          </m:e>
+          <m:sub>
+            <m:r>
+              <w:rPr>
+                <w:rFonts w:ascii="Cambria Math" w:hAnsi="Cambria Math"/>
+              </w:rPr>
+              <m:t xml:space="preserve">di</m:t>
+            </m:r>
+          </m:sub>
+        </m:sSub>
+      </m:oMath>
+      <w:r>
+        <w:rPr/>
+        <w:t>die dissipativen Flüsse. Der Formalismus besteht aus vier Schritten. Setzen wir diese in (3.1), um die Bewegungsgleichung zu erhalten.</w:t>
+      </w:r>
+    </w:p>
+    <w:p>
+      <w:pPr>
+        <w:pStyle w:val="TextBody"/>
+        <w:rPr>
+          <w:b/>
+          <w:bCs/>
+          <w:sz w:val="28"/>
+          <w:szCs w:val="28"/>
+        </w:rPr>
+      </w:pPr>
+      <w:r>
+        <w:rPr>
+          <w:b/>
+          <w:bCs/>
+          <w:sz w:val="28"/>
+          <w:szCs w:val="28"/>
+        </w:rPr>
+        <w:t>3.2 Zustandsbeobachter für nichtlineare Systeme</w:t>
+      </w:r>
+    </w:p>
+    <w:p>
+      <w:pPr>
+        <w:pStyle w:val="TextBody"/>
+        <w:rPr>
+          <w:b/>
+          <w:bCs/>
+          <w:sz w:val="24"/>
+          <w:szCs w:val="24"/>
+        </w:rPr>
+      </w:pPr>
+      <w:r>
+        <w:rPr>
+          <w:b/>
+          <w:bCs/>
+          <w:sz w:val="24"/>
+          <w:szCs w:val="24"/>
+        </w:rPr>
+        <w:t>Nicht linearer Luenberger-Beobachter</w:t>
+      </w:r>
+    </w:p>
+    <w:p>
+      <w:pPr>
+        <w:pStyle w:val="TextBody"/>
+        <w:rPr>
+          <w:b w:val="false"/>
+          <w:bCs w:val="false"/>
+          <w:sz w:val="24"/>
+          <w:szCs w:val="24"/>
+        </w:rPr>
+      </w:pPr>
+      <w:r>
+        <w:rPr>
+          <w:b w:val="false"/>
+          <w:bCs w:val="false"/>
+          <w:sz w:val="24"/>
+          <w:szCs w:val="24"/>
+        </w:rPr>
+        <w:t xml:space="preserve">Erweitern wir jetzt den Luenberger-Beobachter. Der Gedanke ist einen nichtlinearen Beobachter mittels Lineariserung zu entwerfen. </w:t>
+      </w:r>
+      <w:r>
+        <w:rPr>
+          <w:b w:val="false"/>
+          <w:bCs w:val="false"/>
+          <w:sz w:val="24"/>
+          <w:szCs w:val="24"/>
+        </w:rPr>
+        <w:t>Es wird ein allgemeine System</w:t>
+      </w:r>
+    </w:p>
+    <w:p>
+      <w:pPr>
+        <w:pStyle w:val="TextBody"/>
+        <w:rPr>
+          <w:b w:val="false"/>
+          <w:bCs w:val="false"/>
+          <w:sz w:val="24"/>
+          <w:szCs w:val="24"/>
+        </w:rPr>
+      </w:pPr>
+      <w:r>
+        <w:rPr>
+          <w:b w:val="false"/>
+          <w:bCs w:val="false"/>
+          <w:sz w:val="24"/>
+          <w:szCs w:val="24"/>
+        </w:rPr>
+        <w:t xml:space="preserve">                                                      </w:t>
+      </w:r>
+      <w:r>
+        <w:rPr>
+          <w:b w:val="false"/>
+          <w:bCs w:val="false"/>
+          <w:sz w:val="24"/>
+          <w:szCs w:val="24"/>
+        </w:rPr>
+      </w:r>
+      <m:oMath xmlns:m="http://schemas.openxmlformats.org/officeDocument/2006/math">
+        <m:bar>
+          <m:barPr>
+            <m:pos m:val="bot"/>
+          </m:barPr>
+          <m:e>
+            <m:acc>
+              <m:accPr>
+                <m:chr m:val="˙"/>
+              </m:accPr>
+              <m:e>
+                <m:r>
+                  <w:rPr>
+                    <w:rFonts w:ascii="Cambria Math" w:hAnsi="Cambria Math"/>
+                  </w:rPr>
+                  <m:t xml:space="preserve">x</m:t>
+                </m:r>
+              </m:e>
+            </m:acc>
+          </m:e>
+        </m:bar>
+        <m:r>
+          <w:rPr>
+            <w:rFonts w:ascii="Cambria Math" w:hAnsi="Cambria Math"/>
+          </w:rPr>
+          <m:t xml:space="preserve">=</m:t>
+        </m:r>
+        <m:bar>
+          <m:barPr>
+            <m:pos m:val="bot"/>
+          </m:barPr>
+          <m:e>
+            <m:r>
+              <w:rPr>
+                <w:rFonts w:ascii="Cambria Math" w:hAnsi="Cambria Math"/>
+              </w:rPr>
+              <m:t xml:space="preserve">f</m:t>
+            </m:r>
+          </m:e>
+        </m:bar>
+        <m:d>
+          <m:dPr>
+            <m:begChr m:val="("/>
+            <m:endChr m:val=")"/>
+          </m:dPr>
+          <m:e>
+            <m:bar>
+              <m:barPr>
+                <m:pos m:val="bot"/>
+              </m:barPr>
+              <m:e>
+                <m:r>
+                  <w:rPr>
+                    <w:rFonts w:ascii="Cambria Math" w:hAnsi="Cambria Math"/>
+                  </w:rPr>
+                  <m:t xml:space="preserve">x</m:t>
+                </m:r>
+              </m:e>
+            </m:bar>
+            <m:r>
+              <w:rPr>
+                <w:rFonts w:ascii="Cambria Math" w:hAnsi="Cambria Math"/>
+              </w:rPr>
+              <m:t xml:space="preserve">,</m:t>
+            </m:r>
+            <m:bar>
+              <m:barPr>
+                <m:pos m:val="bot"/>
+              </m:barPr>
+              <m:e>
+                <m:r>
+                  <w:rPr>
+                    <w:rFonts w:ascii="Cambria Math" w:hAnsi="Cambria Math"/>
+                  </w:rPr>
+                  <m:t xml:space="preserve">u</m:t>
+                </m:r>
+              </m:e>
+            </m:bar>
+          </m:e>
+        </m:d>
+      </m:oMath>
+    </w:p>
+    <w:p>
+      <w:pPr>
+        <w:pStyle w:val="TextBody"/>
+        <w:rPr>
+          <w:b w:val="false"/>
+          <w:bCs w:val="false"/>
+          <w:sz w:val="24"/>
+          <w:szCs w:val="24"/>
+        </w:rPr>
+      </w:pPr>
+      <w:r>
+        <w:rPr>
+          <w:b w:val="false"/>
+          <w:bCs w:val="false"/>
+          <w:sz w:val="24"/>
+          <w:szCs w:val="24"/>
+        </w:rPr>
+        <w:t xml:space="preserve">                                                       </w:t>
+      </w:r>
+      <w:r>
+        <w:rPr>
+          <w:b w:val="false"/>
+          <w:bCs w:val="false"/>
+          <w:sz w:val="24"/>
+          <w:szCs w:val="24"/>
+        </w:rPr>
+      </w:r>
+      <m:oMath xmlns:m="http://schemas.openxmlformats.org/officeDocument/2006/math">
+        <m:bar>
+          <m:barPr>
+            <m:pos m:val="bot"/>
+          </m:barPr>
+          <m:e>
+            <m:r>
+              <w:rPr>
+                <w:rFonts w:ascii="Cambria Math" w:hAnsi="Cambria Math"/>
+              </w:rPr>
+              <m:t xml:space="preserve">y</m:t>
+            </m:r>
+          </m:e>
+        </m:bar>
+        <m:r>
+          <w:rPr>
+            <w:rFonts w:ascii="Cambria Math" w:hAnsi="Cambria Math"/>
+          </w:rPr>
+          <m:t xml:space="preserve">=</m:t>
+        </m:r>
+        <m:bar>
+          <m:barPr>
+            <m:pos m:val="bot"/>
+          </m:barPr>
+          <m:e>
+            <m:r>
+              <w:rPr>
+                <w:rFonts w:ascii="Cambria Math" w:hAnsi="Cambria Math"/>
+              </w:rPr>
+              <m:t xml:space="preserve">c</m:t>
+            </m:r>
+          </m:e>
+        </m:bar>
+        <m:d>
+          <m:dPr>
+            <m:begChr m:val="("/>
+            <m:endChr m:val=")"/>
+          </m:dPr>
+          <m:e>
+            <m:bar>
+              <m:barPr>
+                <m:pos m:val="bot"/>
+              </m:barPr>
+              <m:e>
+                <m:r>
+                  <w:rPr>
+                    <w:rFonts w:ascii="Cambria Math" w:hAnsi="Cambria Math"/>
+                  </w:rPr>
+                  <m:t xml:space="preserve">x</m:t>
+                </m:r>
+              </m:e>
+            </m:bar>
+          </m:e>
+        </m:d>
+      </m:oMath>
+    </w:p>
+    <w:p>
+      <w:pPr>
+        <w:pStyle w:val="TextBody"/>
+        <w:rPr>
+          <w:b w:val="false"/>
+          <w:bCs w:val="false"/>
+          <w:sz w:val="24"/>
+          <w:szCs w:val="24"/>
+        </w:rPr>
+      </w:pPr>
+      <w:r>
+        <w:rPr>
+          <w:b w:val="false"/>
+          <w:bCs w:val="false"/>
+          <w:sz w:val="24"/>
+          <w:szCs w:val="24"/>
+        </w:rPr>
+        <w:t>mit p Eingangs- und q Ausgangsgrößen betrachtet. Hierbei werden zunächst, analog zum linearen Fall, die Beobachtergleichungen folgendermaßen angesetzt:</w:t>
+      </w:r>
+    </w:p>
+    <w:p>
+      <w:pPr>
+        <w:pStyle w:val="TextBody"/>
+        <w:rPr>
+          <w:b w:val="false"/>
+          <w:bCs w:val="false"/>
+          <w:sz w:val="24"/>
+          <w:szCs w:val="24"/>
+        </w:rPr>
+      </w:pPr>
+      <w:r>
+        <w:rPr>
+          <w:b w:val="false"/>
+          <w:bCs w:val="false"/>
+          <w:sz w:val="24"/>
+          <w:szCs w:val="24"/>
+        </w:rPr>
+        <w:t xml:space="preserve">                                                        </w:t>
       </w:r>
     </w:p>
     <w:p>
@@ -1274,7 +2066,7 @@
     <w:tbl>
       <w:tblPr>
         <w:jc w:val="left"/>
-        <w:tblInd w:w="50" w:type="dxa"/>
+        <w:tblInd w:w="47" w:type="dxa"/>
         <w:tblBorders>
           <w:top w:val="single" w:sz="2" w:space="0" w:color="000001"/>
           <w:left w:val="single" w:sz="2" w:space="0" w:color="000001"/>
@@ -1285,15 +2077,15 @@
         </w:tblBorders>
         <w:tblCellMar>
           <w:top w:w="55" w:type="dxa"/>
-          <w:left w:w="48" w:type="dxa"/>
+          <w:left w:w="45" w:type="dxa"/>
           <w:bottom w:w="55" w:type="dxa"/>
           <w:right w:w="55" w:type="dxa"/>
         </w:tblCellMar>
       </w:tblPr>
       <w:tblGrid>
         <w:gridCol w:w="3212"/>
-        <w:gridCol w:w="3209"/>
-        <w:gridCol w:w="3217"/>
+        <w:gridCol w:w="3207"/>
+        <w:gridCol w:w="3219"/>
       </w:tblGrid>
       <w:tr>
         <w:trPr>
@@ -1312,7 +2104,7 @@
             </w:tcBorders>
             <w:shd w:fill="FFFFFF" w:val="clear"/>
             <w:tcMar>
-              <w:left w:w="48" w:type="dxa"/>
+              <w:left w:w="45" w:type="dxa"/>
             </w:tcMar>
           </w:tcPr>
           <w:p>
@@ -1328,7 +2120,7 @@
         </w:tc>
         <w:tc>
           <w:tcPr>
-            <w:tcW w:w="3209" w:type="dxa"/>
+            <w:tcW w:w="3207" w:type="dxa"/>
             <w:tcBorders>
               <w:top w:val="single" w:sz="2" w:space="0" w:color="000001"/>
               <w:left w:val="single" w:sz="2" w:space="0" w:color="000001"/>
@@ -1339,7 +2131,7 @@
             </w:tcBorders>
             <w:shd w:fill="FFFFFF" w:val="clear"/>
             <w:tcMar>
-              <w:left w:w="48" w:type="dxa"/>
+              <w:left w:w="45" w:type="dxa"/>
             </w:tcMar>
           </w:tcPr>
           <w:p>
@@ -1356,7 +2148,7 @@
         </w:tc>
         <w:tc>
           <w:tcPr>
-            <w:tcW w:w="3217" w:type="dxa"/>
+            <w:tcW w:w="3219" w:type="dxa"/>
             <w:tcBorders>
               <w:top w:val="single" w:sz="2" w:space="0" w:color="000001"/>
               <w:left w:val="single" w:sz="2" w:space="0" w:color="000001"/>
@@ -1367,7 +2159,7 @@
             </w:tcBorders>
             <w:shd w:fill="FFFFFF" w:val="clear"/>
             <w:tcMar>
-              <w:left w:w="48" w:type="dxa"/>
+              <w:left w:w="45" w:type="dxa"/>
             </w:tcMar>
           </w:tcPr>
           <w:p>
@@ -1400,7 +2192,7 @@
             </w:tcBorders>
             <w:shd w:fill="FFFFFF" w:val="clear"/>
             <w:tcMar>
-              <w:left w:w="48" w:type="dxa"/>
+              <w:left w:w="45" w:type="dxa"/>
             </w:tcMar>
           </w:tcPr>
           <w:p>
@@ -1417,7 +2209,7 @@
         </w:tc>
         <w:tc>
           <w:tcPr>
-            <w:tcW w:w="3209" w:type="dxa"/>
+            <w:tcW w:w="3207" w:type="dxa"/>
             <w:tcBorders>
               <w:top w:val="nil"/>
               <w:left w:val="single" w:sz="2" w:space="0" w:color="000001"/>
@@ -1428,7 +2220,7 @@
             </w:tcBorders>
             <w:shd w:fill="FFFFFF" w:val="clear"/>
             <w:tcMar>
-              <w:left w:w="48" w:type="dxa"/>
+              <w:left w:w="45" w:type="dxa"/>
             </w:tcMar>
           </w:tcPr>
           <w:p>
@@ -1452,7 +2244,7 @@
         </w:tc>
         <w:tc>
           <w:tcPr>
-            <w:tcW w:w="3217" w:type="dxa"/>
+            <w:tcW w:w="3219" w:type="dxa"/>
             <w:tcBorders>
               <w:top w:val="nil"/>
               <w:left w:val="single" w:sz="2" w:space="0" w:color="000001"/>
@@ -1463,7 +2255,7 @@
             </w:tcBorders>
             <w:shd w:fill="FFFFFF" w:val="clear"/>
             <w:tcMar>
-              <w:left w:w="48" w:type="dxa"/>
+              <w:left w:w="45" w:type="dxa"/>
             </w:tcMar>
           </w:tcPr>
           <w:p>
@@ -1509,7 +2301,7 @@
             </w:tcBorders>
             <w:shd w:fill="FFFFFF" w:val="clear"/>
             <w:tcMar>
-              <w:left w:w="48" w:type="dxa"/>
+              <w:left w:w="45" w:type="dxa"/>
             </w:tcMar>
           </w:tcPr>
           <w:p>
@@ -1526,7 +2318,7 @@
         </w:tc>
         <w:tc>
           <w:tcPr>
-            <w:tcW w:w="3209" w:type="dxa"/>
+            <w:tcW w:w="3207" w:type="dxa"/>
             <w:tcBorders>
               <w:top w:val="nil"/>
               <w:left w:val="single" w:sz="2" w:space="0" w:color="000001"/>
@@ -1537,7 +2329,7 @@
             </w:tcBorders>
             <w:shd w:fill="FFFFFF" w:val="clear"/>
             <w:tcMar>
-              <w:left w:w="48" w:type="dxa"/>
+              <w:left w:w="45" w:type="dxa"/>
             </w:tcMar>
           </w:tcPr>
           <w:p>
@@ -1561,7 +2353,7 @@
         </w:tc>
         <w:tc>
           <w:tcPr>
-            <w:tcW w:w="3217" w:type="dxa"/>
+            <w:tcW w:w="3219" w:type="dxa"/>
             <w:tcBorders>
               <w:top w:val="nil"/>
               <w:left w:val="single" w:sz="2" w:space="0" w:color="000001"/>
@@ -1572,7 +2364,7 @@
             </w:tcBorders>
             <w:shd w:fill="FFFFFF" w:val="clear"/>
             <w:tcMar>
-              <w:left w:w="48" w:type="dxa"/>
+              <w:left w:w="45" w:type="dxa"/>
             </w:tcMar>
           </w:tcPr>
           <w:p>
@@ -1618,7 +2410,7 @@
             </w:tcBorders>
             <w:shd w:fill="FFFFFF" w:val="clear"/>
             <w:tcMar>
-              <w:left w:w="48" w:type="dxa"/>
+              <w:left w:w="45" w:type="dxa"/>
             </w:tcMar>
           </w:tcPr>
           <w:p>
@@ -1635,7 +2427,7 @@
         </w:tc>
         <w:tc>
           <w:tcPr>
-            <w:tcW w:w="3209" w:type="dxa"/>
+            <w:tcW w:w="3207" w:type="dxa"/>
             <w:tcBorders>
               <w:top w:val="nil"/>
               <w:left w:val="single" w:sz="2" w:space="0" w:color="000001"/>
@@ -1646,7 +2438,7 @@
             </w:tcBorders>
             <w:shd w:fill="FFFFFF" w:val="clear"/>
             <w:tcMar>
-              <w:left w:w="48" w:type="dxa"/>
+              <w:left w:w="45" w:type="dxa"/>
             </w:tcMar>
           </w:tcPr>
           <w:p>
@@ -1676,7 +2468,7 @@
         </w:tc>
         <w:tc>
           <w:tcPr>
-            <w:tcW w:w="3217" w:type="dxa"/>
+            <w:tcW w:w="3219" w:type="dxa"/>
             <w:tcBorders>
               <w:top w:val="nil"/>
               <w:left w:val="single" w:sz="2" w:space="0" w:color="000001"/>
@@ -1687,7 +2479,7 @@
             </w:tcBorders>
             <w:shd w:fill="FFFFFF" w:val="clear"/>
             <w:tcMar>
-              <w:left w:w="48" w:type="dxa"/>
+              <w:left w:w="45" w:type="dxa"/>
             </w:tcMar>
           </w:tcPr>
           <w:p>
@@ -1733,7 +2525,7 @@
             </w:tcBorders>
             <w:shd w:fill="FFFFFF" w:val="clear"/>
             <w:tcMar>
-              <w:left w:w="48" w:type="dxa"/>
+              <w:left w:w="45" w:type="dxa"/>
             </w:tcMar>
           </w:tcPr>
           <w:p>
@@ -1750,7 +2542,7 @@
         </w:tc>
         <w:tc>
           <w:tcPr>
-            <w:tcW w:w="3209" w:type="dxa"/>
+            <w:tcW w:w="3207" w:type="dxa"/>
             <w:tcBorders>
               <w:top w:val="nil"/>
               <w:left w:val="single" w:sz="2" w:space="0" w:color="000001"/>
@@ -1761,7 +2553,7 @@
             </w:tcBorders>
             <w:shd w:fill="FFFFFF" w:val="clear"/>
             <w:tcMar>
-              <w:left w:w="48" w:type="dxa"/>
+              <w:left w:w="45" w:type="dxa"/>
             </w:tcMar>
           </w:tcPr>
           <w:p>
@@ -1797,7 +2589,7 @@
         </w:tc>
         <w:tc>
           <w:tcPr>
-            <w:tcW w:w="3217" w:type="dxa"/>
+            <w:tcW w:w="3219" w:type="dxa"/>
             <w:tcBorders>
               <w:top w:val="nil"/>
               <w:left w:val="single" w:sz="2" w:space="0" w:color="000001"/>
@@ -1808,7 +2600,7 @@
             </w:tcBorders>
             <w:shd w:fill="FFFFFF" w:val="clear"/>
             <w:tcMar>
-              <w:left w:w="48" w:type="dxa"/>
+              <w:left w:w="45" w:type="dxa"/>
             </w:tcMar>
           </w:tcPr>
           <w:p>
@@ -4386,13 +5178,9 @@
       </w:pPr>
       <w:r>
         <w:rPr/>
-        <w:t xml:space="preserve">      </w:t>
-      </w:r>
-      <w:r>
-        <w:rPr/>
-        <w:t xml:space="preserve"> </w:t>
+        <w:t xml:space="preserve">                                                                       </w:t>
         <w:drawing>
-          <wp:anchor behindDoc="0" distT="0" distB="0" distL="0" distR="0" simplePos="0" locked="0" layoutInCell="1" allowOverlap="1" relativeHeight="30">
+          <wp:anchor behindDoc="0" distT="0" distB="0" distL="0" distR="0" simplePos="0" locked="0" layoutInCell="1" allowOverlap="1" relativeHeight="1">
             <wp:simplePos x="0" y="0"/>
             <wp:positionH relativeFrom="column">
               <wp:posOffset>240665</wp:posOffset>
@@ -4444,10 +5232,6 @@
           </wp:anchor>
         </w:drawing>
       </w:r>
-      <w:r>
-        <w:rPr/>
-        <w:t xml:space="preserve">                                                                </w:t>
-      </w:r>
     </w:p>
     <w:p>
       <w:pPr>
@@ -4561,15 +5345,7 @@
       </w:r>
       <w:r>
         <w:rPr/>
-        <w:t>Abbildung 4.</w:t>
-      </w:r>
-      <w:r>
-        <w:rPr/>
-        <w:t>2</w:t>
-      </w:r>
-      <w:r>
-        <w:rPr/>
-        <w:t xml:space="preserve"> Diagram des Systems</w:t>
+        <w:t>Abbildung 4.2 Diagram des Systems</w:t>
       </w:r>
     </w:p>
     <w:p>
@@ -4579,27 +5355,7 @@
       </w:pPr>
       <w:r>
         <w:rPr/>
-        <w:t>I</w:t>
-      </w:r>
-      <w:r>
-        <w:rPr/>
-        <w:t>n de</w:t>
-      </w:r>
-      <w:r>
-        <w:rPr/>
-        <w:t>n</w:t>
-      </w:r>
-      <w:r>
-        <w:rPr/>
-        <w:t xml:space="preserve"> Matlab-function Block</w:t>
-      </w:r>
-      <w:r>
-        <w:rPr/>
-        <w:t>en</w:t>
-      </w:r>
-      <w:r>
-        <w:rPr/>
-        <w:t xml:space="preserve"> </w:t>
+        <w:t xml:space="preserve">In den Matlab-function Blocken </w:t>
       </w:r>
       <w:r>
         <w:rPr>
@@ -4610,11 +5366,7 @@
       </w:r>
       <w:r>
         <w:rPr/>
-        <w:t xml:space="preserve"> </w:t>
-      </w:r>
-      <w:r>
-        <w:rPr/>
-        <w:t xml:space="preserve">und </w:t>
+        <w:t xml:space="preserve"> und </w:t>
       </w:r>
       <w:r>
         <w:rPr>
@@ -4625,15 +5377,7 @@
       </w:r>
       <w:r>
         <w:rPr/>
-        <w:t xml:space="preserve"> </w:t>
-      </w:r>
-      <w:r>
-        <w:rPr/>
-        <w:t>steh</w:t>
-      </w:r>
-      <w:r>
-        <w:rPr/>
-        <w:t>en die Bewegungsgleichungen.</w:t>
+        <w:t xml:space="preserve"> stehen die Bewegungsgleichungen.</w:t>
       </w:r>
     </w:p>
     <w:p>
@@ -4663,27 +5407,7 @@
           <w:sz w:val="24"/>
           <w:szCs w:val="24"/>
         </w:rPr>
-        <w:t xml:space="preserve">θ </w:t>
-      </w:r>
-      <w:r>
-        <w:rPr>
-          <w:rFonts w:ascii="ARial" w:hAnsi="ARial"/>
-          <w:b w:val="false"/>
-          <w:i w:val="false"/>
-          <w:sz w:val="24"/>
-          <w:szCs w:val="24"/>
-        </w:rPr>
-        <w:t xml:space="preserve">mit dem Anfangswert 1 gesetzt </w:t>
-      </w:r>
-      <w:r>
-        <w:rPr>
-          <w:rFonts w:ascii="ARial" w:hAnsi="ARial"/>
-          <w:b w:val="false"/>
-          <w:i w:val="false"/>
-          <w:sz w:val="24"/>
-          <w:szCs w:val="24"/>
-        </w:rPr>
-        <w:t>und F als 0 gesetzt.</w:t>
+        <w:t>θ mit dem Anfangswert 1 gesetzt und F als 0 gesetzt.</w:t>
       </w:r>
     </w:p>
     <w:p>
@@ -4707,8 +5431,43 @@
           <w:szCs w:val="24"/>
         </w:rPr>
         <w:t>Ergebnis:</w:t>
+      </w:r>
+      <w:r>
+        <w:rPr>
+          <w:rFonts w:ascii="ARial" w:hAnsi="ARial"/>
+          <w:b/>
+          <w:bCs/>
+          <w:i w:val="false"/>
+          <w:sz w:val="24"/>
+          <w:szCs w:val="24"/>
+        </w:rPr>
+        <w:t xml:space="preserve">gelbe (ohne </w:t>
+      </w:r>
+      <w:bookmarkStart w:id="3" w:name="__DdeLink__364_707844466"/>
+      <w:r>
+        <w:rPr>
+          <w:rFonts w:ascii="ARial" w:hAnsi="ARial"/>
+          <w:b/>
+          <w:bCs/>
+          <w:i w:val="false"/>
+          <w:sz w:val="24"/>
+          <w:szCs w:val="24"/>
+        </w:rPr>
+        <w:t>Trägheitsmoment</w:t>
+      </w:r>
+      <w:bookmarkEnd w:id="3"/>
+      <w:r>
+        <w:rPr>
+          <w:rFonts w:ascii="ARial" w:hAnsi="ARial"/>
+          <w:b/>
+          <w:bCs/>
+          <w:i w:val="false"/>
+          <w:sz w:val="24"/>
+          <w:szCs w:val="24"/>
+        </w:rPr>
+        <w:t>) blau (mit Trägheitsmoment)</w:t>
         <w:drawing>
-          <wp:anchor behindDoc="0" distT="0" distB="0" distL="0" distR="0" simplePos="0" locked="0" layoutInCell="1" allowOverlap="1" relativeHeight="29">
+          <wp:anchor behindDoc="0" distT="0" distB="0" distL="0" distR="0" simplePos="0" locked="0" layoutInCell="1" allowOverlap="1" relativeHeight="0">
             <wp:simplePos x="0" y="0"/>
             <wp:positionH relativeFrom="column">
               <wp:posOffset>1270</wp:posOffset>
@@ -4760,41 +5519,6 @@
           </wp:anchor>
         </w:drawing>
       </w:r>
-      <w:r>
-        <w:rPr>
-          <w:rFonts w:ascii="ARial" w:hAnsi="ARial"/>
-          <w:b/>
-          <w:bCs/>
-          <w:i w:val="false"/>
-          <w:sz w:val="24"/>
-          <w:szCs w:val="24"/>
-        </w:rPr>
-        <w:t xml:space="preserve">gelbe (ohne </w:t>
-      </w:r>
-      <w:bookmarkStart w:id="3" w:name="__DdeLink__364_707844466"/>
-      <w:r>
-        <w:rPr>
-          <w:rFonts w:ascii="ARial" w:hAnsi="ARial"/>
-          <w:b/>
-          <w:bCs/>
-          <w:i w:val="false"/>
-          <w:sz w:val="24"/>
-          <w:szCs w:val="24"/>
-        </w:rPr>
-        <w:t>Trägheitsmoment</w:t>
-      </w:r>
-      <w:bookmarkEnd w:id="3"/>
-      <w:r>
-        <w:rPr>
-          <w:rFonts w:ascii="ARial" w:hAnsi="ARial"/>
-          <w:b/>
-          <w:bCs/>
-          <w:i w:val="false"/>
-          <w:sz w:val="24"/>
-          <w:szCs w:val="24"/>
-        </w:rPr>
-        <w:t>) blau (mit Trägheitsmoment)</w:t>
-      </w:r>
     </w:p>
     <w:p>
       <w:pPr>
@@ -4835,7 +5559,7 @@
         <w:rPr/>
         <w:t xml:space="preserve">                                    </w:t>
         <w:drawing>
-          <wp:anchor behindDoc="0" distT="0" distB="0" distL="0" distR="0" simplePos="0" locked="0" layoutInCell="1" allowOverlap="1" relativeHeight="32">
+          <wp:anchor behindDoc="0" distT="0" distB="0" distL="0" distR="0" simplePos="0" locked="0" layoutInCell="1" allowOverlap="1" relativeHeight="2">
             <wp:simplePos x="0" y="0"/>
             <wp:positionH relativeFrom="column">
               <wp:align>center</wp:align>
@@ -4887,6 +5611,16 @@
           </wp:anchor>
         </w:drawing>
       </w:r>
+    </w:p>
+    <w:p>
+      <w:pPr>
+        <w:pStyle w:val="TextBody"/>
+        <w:rPr/>
+      </w:pPr>
+      <w:r>
+        <w:rPr/>
+        <w:t xml:space="preserve">                                        </w:t>
+      </w:r>
       <w:r>
         <w:rPr/>
         <w:t>Abbildung 4.4 Kurven des x</w:t>
@@ -4931,18 +5665,7 @@
           <w:sz w:val="24"/>
           <w:szCs w:val="24"/>
         </w:rPr>
-        <w:t xml:space="preserve">Trägheitsmoment </w:t>
-      </w:r>
-      <w:r>
-        <w:rPr>
-          <w:rFonts w:ascii="ARial" w:hAnsi="ARial"/>
-          <w:b w:val="false"/>
-          <w:bCs w:val="false"/>
-          <w:i w:val="false"/>
-          <w:sz w:val="24"/>
-          <w:szCs w:val="24"/>
-        </w:rPr>
-        <w:t>vernachlässigt ist.</w:t>
+        <w:t>Trägheitsmoment vernachlässigt ist.</w:t>
       </w:r>
     </w:p>
     <w:p>
@@ -5232,7 +5955,7 @@
       <w:fldChar w:fldCharType="separate"/>
     </w:r>
     <w:r>
-      <w:t>5</w:t>
+      <w:t>6</w:t>
     </w:r>
     <w:r>
       <w:fldChar w:fldCharType="end"/>

</xml_diff>

<commit_message>
kapitel 3 noch nicht fertig
</commit_message>
<xml_diff>
--- a/Versuch1_Inverses Pendel/Protokoll_V1.docx
+++ b/Versuch1_Inverses Pendel/Protokoll_V1.docx
@@ -322,7 +322,7 @@
         </w:tblCellMar>
       </w:tblPr>
       <w:tblGrid>
-        <w:gridCol w:w="1566"/>
+        <w:gridCol w:w="1565"/>
         <w:gridCol w:w="844"/>
       </w:tblGrid>
       <w:tr>
@@ -331,7 +331,7 @@
         </w:trPr>
         <w:tc>
           <w:tcPr>
-            <w:tcW w:w="1566" w:type="dxa"/>
+            <w:tcW w:w="1565" w:type="dxa"/>
             <w:tcBorders>
               <w:top w:val="nil"/>
               <w:left w:val="nil"/>
@@ -402,7 +402,7 @@
         </w:trPr>
         <w:tc>
           <w:tcPr>
-            <w:tcW w:w="1566" w:type="dxa"/>
+            <w:tcW w:w="1565" w:type="dxa"/>
             <w:tcBorders>
               <w:top w:val="nil"/>
               <w:left w:val="nil"/>
@@ -473,7 +473,7 @@
         </w:trPr>
         <w:tc>
           <w:tcPr>
-            <w:tcW w:w="1566" w:type="dxa"/>
+            <w:tcW w:w="1565" w:type="dxa"/>
             <w:tcBorders>
               <w:top w:val="nil"/>
               <w:left w:val="nil"/>
@@ -991,25 +991,6 @@
     </w:p>
     <w:p>
       <w:pPr>
-        <w:pStyle w:val="Normal"/>
-        <w:widowControl/>
-        <w:suppressAutoHyphens w:val="false"/>
-        <w:jc w:val="left"/>
-        <w:textAlignment w:val="auto"/>
-        <w:rPr>
-          <w:rFonts w:cs="Arial" w:ascii="Arial" w:hAnsi="Arial"/>
-          <w:lang w:val="de-DE"/>
-        </w:rPr>
-      </w:pPr>
-      <w:r>
-        <w:rPr>
-          <w:rFonts w:cs="Arial" w:ascii="Arial" w:hAnsi="Arial"/>
-          <w:lang w:val="de-DE"/>
-        </w:rPr>
-      </w:r>
-    </w:p>
-    <w:p>
-      <w:pPr>
         <w:sectPr>
           <w:type w:val="nextPage"/>
           <w:pgSz w:w="11906" w:h="16838"/>
@@ -1081,11 +1062,7 @@
       </w:pPr>
       <w:r>
         <w:rPr/>
-        <w:t xml:space="preserve">3. </w:t>
-      </w:r>
-      <w:r>
-        <w:rPr/>
-        <w:t>Theoretische Grundlagen</w:t>
+        <w:t>3. Theoretische Grundlagen</w:t>
       </w:r>
     </w:p>
     <w:p>
@@ -1660,16 +1637,7 @@
           <w:sz w:val="24"/>
           <w:szCs w:val="24"/>
         </w:rPr>
-        <w:t xml:space="preserve">Erweitern wir jetzt den Luenberger-Beobachter. Der Gedanke ist einen nichtlinearen Beobachter mittels Lineariserung zu entwerfen. </w:t>
-      </w:r>
-      <w:r>
-        <w:rPr>
-          <w:b w:val="false"/>
-          <w:bCs w:val="false"/>
-          <w:sz w:val="24"/>
-          <w:szCs w:val="24"/>
-        </w:rPr>
-        <w:t>Es wird ein allgemeine System</w:t>
+        <w:t>Erweitern wir jetzt den Luenberger-Beobachter. Der Gedanke ist einen nichtlinearen Beobachter mittels Lineariserung zu entwerfen. Es wird ein allgemeine System</w:t>
       </w:r>
     </w:p>
     <w:p>
@@ -1901,7 +1869,2950 @@
           <w:sz w:val="24"/>
           <w:szCs w:val="24"/>
         </w:rPr>
+        <w:t xml:space="preserve">                                           </w:t>
+      </w:r>
+      <w:r>
+        <w:rPr>
+          <w:b w:val="false"/>
+          <w:bCs w:val="false"/>
+          <w:sz w:val="24"/>
+          <w:szCs w:val="24"/>
+        </w:rPr>
+      </w:r>
+      <m:oMath xmlns:m="http://schemas.openxmlformats.org/officeDocument/2006/math">
+        <m:bar>
+          <m:barPr>
+            <m:pos m:val="bot"/>
+          </m:barPr>
+          <m:e>
+            <m:acc>
+              <m:accPr>
+                <m:chr m:val="˙"/>
+              </m:accPr>
+              <m:e>
+                <m:acc>
+                  <m:accPr>
+                    <m:chr m:val="^"/>
+                  </m:accPr>
+                  <m:e>
+                    <m:r>
+                      <w:rPr>
+                        <w:rFonts w:ascii="Cambria Math" w:hAnsi="Cambria Math"/>
+                      </w:rPr>
+                      <m:t xml:space="preserve">x</m:t>
+                    </m:r>
+                  </m:e>
+                </m:acc>
+              </m:e>
+            </m:acc>
+          </m:e>
+        </m:bar>
+        <m:r>
+          <w:rPr>
+            <w:rFonts w:ascii="Cambria Math" w:hAnsi="Cambria Math"/>
+          </w:rPr>
+          <m:t xml:space="preserve">=</m:t>
+        </m:r>
+        <m:bar>
+          <m:barPr>
+            <m:pos m:val="bot"/>
+          </m:barPr>
+          <m:e>
+            <m:r>
+              <w:rPr>
+                <w:rFonts w:ascii="Cambria Math" w:hAnsi="Cambria Math"/>
+              </w:rPr>
+              <m:t xml:space="preserve">F</m:t>
+            </m:r>
+          </m:e>
+        </m:bar>
+        <m:d>
+          <m:dPr>
+            <m:begChr m:val="("/>
+            <m:endChr m:val=")"/>
+          </m:dPr>
+          <m:e>
+            <m:bar>
+              <m:barPr>
+                <m:pos m:val="bot"/>
+              </m:barPr>
+              <m:e>
+                <m:acc>
+                  <m:accPr>
+                    <m:chr m:val="^"/>
+                  </m:accPr>
+                  <m:e>
+                    <m:r>
+                      <w:rPr>
+                        <w:rFonts w:ascii="Cambria Math" w:hAnsi="Cambria Math"/>
+                      </w:rPr>
+                      <m:t xml:space="preserve">x</m:t>
+                    </m:r>
+                  </m:e>
+                </m:acc>
+              </m:e>
+            </m:bar>
+            <m:r>
+              <w:rPr>
+                <w:rFonts w:ascii="Cambria Math" w:hAnsi="Cambria Math"/>
+              </w:rPr>
+              <m:t xml:space="preserve">,</m:t>
+            </m:r>
+            <m:bar>
+              <m:barPr>
+                <m:pos m:val="bot"/>
+              </m:barPr>
+              <m:e>
+                <m:r>
+                  <w:rPr>
+                    <w:rFonts w:ascii="Cambria Math" w:hAnsi="Cambria Math"/>
+                  </w:rPr>
+                  <m:t xml:space="preserve">u</m:t>
+                </m:r>
+              </m:e>
+            </m:bar>
+          </m:e>
+        </m:d>
+        <m:r>
+          <w:rPr>
+            <w:rFonts w:ascii="Cambria Math" w:hAnsi="Cambria Math"/>
+          </w:rPr>
+          <m:t xml:space="preserve">+</m:t>
+        </m:r>
+        <m:bar>
+          <m:barPr>
+            <m:pos m:val="bot"/>
+          </m:barPr>
+          <m:e>
+            <m:r>
+              <w:rPr>
+                <w:rFonts w:ascii="Cambria Math" w:hAnsi="Cambria Math"/>
+              </w:rPr>
+              <m:t xml:space="preserve">L</m:t>
+            </m:r>
+          </m:e>
+        </m:bar>
+        <m:d>
+          <m:dPr>
+            <m:begChr m:val="("/>
+            <m:endChr m:val=")"/>
+          </m:dPr>
+          <m:e>
+            <m:bar>
+              <m:barPr>
+                <m:pos m:val="bot"/>
+              </m:barPr>
+              <m:e>
+                <m:acc>
+                  <m:accPr>
+                    <m:chr m:val="^"/>
+                  </m:accPr>
+                  <m:e>
+                    <m:r>
+                      <w:rPr>
+                        <w:rFonts w:ascii="Cambria Math" w:hAnsi="Cambria Math"/>
+                      </w:rPr>
+                      <m:t xml:space="preserve">x</m:t>
+                    </m:r>
+                  </m:e>
+                </m:acc>
+              </m:e>
+            </m:bar>
+            <m:r>
+              <w:rPr>
+                <w:rFonts w:ascii="Cambria Math" w:hAnsi="Cambria Math"/>
+              </w:rPr>
+              <m:t xml:space="preserve">,</m:t>
+            </m:r>
+            <m:bar>
+              <m:barPr>
+                <m:pos m:val="bot"/>
+              </m:barPr>
+              <m:e>
+                <m:r>
+                  <w:rPr>
+                    <w:rFonts w:ascii="Cambria Math" w:hAnsi="Cambria Math"/>
+                  </w:rPr>
+                  <m:t xml:space="preserve">u</m:t>
+                </m:r>
+              </m:e>
+            </m:bar>
+          </m:e>
+        </m:d>
+        <m:r>
+          <w:rPr>
+            <w:rFonts w:ascii="Cambria Math" w:hAnsi="Cambria Math"/>
+          </w:rPr>
+          <m:t xml:space="preserve">⋅</m:t>
+        </m:r>
+        <m:d>
+          <m:dPr>
+            <m:begChr m:val="("/>
+            <m:endChr m:val=")"/>
+          </m:dPr>
+          <m:e>
+            <m:bar>
+              <m:barPr>
+                <m:pos m:val="bot"/>
+              </m:barPr>
+              <m:e>
+                <m:r>
+                  <w:rPr>
+                    <w:rFonts w:ascii="Cambria Math" w:hAnsi="Cambria Math"/>
+                  </w:rPr>
+                  <m:t xml:space="preserve">y</m:t>
+                </m:r>
+              </m:e>
+            </m:bar>
+            <m:r>
+              <w:rPr>
+                <w:rFonts w:ascii="Cambria Math" w:hAnsi="Cambria Math"/>
+              </w:rPr>
+              <m:t xml:space="preserve">−</m:t>
+            </m:r>
+            <m:bar>
+              <m:barPr>
+                <m:pos m:val="bot"/>
+              </m:barPr>
+              <m:e>
+                <m:acc>
+                  <m:accPr>
+                    <m:chr m:val="^"/>
+                  </m:accPr>
+                  <m:e>
+                    <m:r>
+                      <w:rPr>
+                        <w:rFonts w:ascii="Cambria Math" w:hAnsi="Cambria Math"/>
+                      </w:rPr>
+                      <m:t xml:space="preserve">y</m:t>
+                    </m:r>
+                  </m:e>
+                </m:acc>
+              </m:e>
+            </m:bar>
+          </m:e>
+        </m:d>
+      </m:oMath>
+      <w:r>
+        <w:rPr>
+          <w:b w:val="false"/>
+          <w:bCs w:val="false"/>
+          <w:sz w:val="24"/>
+          <w:szCs w:val="24"/>
+        </w:rPr>
+        <w:t xml:space="preserve"> </w:t>
+      </w:r>
+    </w:p>
+    <w:p>
+      <w:pPr>
+        <w:pStyle w:val="TextBody"/>
+        <w:rPr>
+          <w:b w:val="false"/>
+          <w:bCs w:val="false"/>
+          <w:sz w:val="24"/>
+          <w:szCs w:val="24"/>
+        </w:rPr>
+      </w:pPr>
+      <w:r>
+        <w:rPr>
+          <w:b w:val="false"/>
+          <w:bCs w:val="false"/>
+          <w:sz w:val="24"/>
+          <w:szCs w:val="24"/>
+        </w:rPr>
+        <w:t xml:space="preserve">                                                          </w:t>
+      </w:r>
+      <w:r>
+        <w:rPr>
+          <w:b w:val="false"/>
+          <w:bCs w:val="false"/>
+          <w:sz w:val="24"/>
+          <w:szCs w:val="24"/>
+        </w:rPr>
+      </w:r>
+      <m:oMath xmlns:m="http://schemas.openxmlformats.org/officeDocument/2006/math">
+        <m:bar>
+          <m:barPr>
+            <m:pos m:val="bot"/>
+          </m:barPr>
+          <m:e>
+            <m:acc>
+              <m:accPr>
+                <m:chr m:val="^"/>
+              </m:accPr>
+              <m:e>
+                <m:r>
+                  <w:rPr>
+                    <w:rFonts w:ascii="Cambria Math" w:hAnsi="Cambria Math"/>
+                  </w:rPr>
+                  <m:t xml:space="preserve">y</m:t>
+                </m:r>
+              </m:e>
+            </m:acc>
+          </m:e>
+        </m:bar>
+        <m:r>
+          <w:rPr>
+            <w:rFonts w:ascii="Cambria Math" w:hAnsi="Cambria Math"/>
+          </w:rPr>
+          <m:t xml:space="preserve">=</m:t>
+        </m:r>
+        <m:bar>
+          <m:barPr>
+            <m:pos m:val="bot"/>
+          </m:barPr>
+          <m:e>
+            <m:r>
+              <w:rPr>
+                <w:rFonts w:ascii="Cambria Math" w:hAnsi="Cambria Math"/>
+              </w:rPr>
+              <m:t xml:space="preserve">c</m:t>
+            </m:r>
+          </m:e>
+        </m:bar>
+        <m:d>
+          <m:dPr>
+            <m:begChr m:val="("/>
+            <m:endChr m:val=")"/>
+          </m:dPr>
+          <m:e>
+            <m:bar>
+              <m:barPr>
+                <m:pos m:val="bot"/>
+              </m:barPr>
+              <m:e>
+                <m:acc>
+                  <m:accPr>
+                    <m:chr m:val="^"/>
+                  </m:accPr>
+                  <m:e>
+                    <m:r>
+                      <w:rPr>
+                        <w:rFonts w:ascii="Cambria Math" w:hAnsi="Cambria Math"/>
+                      </w:rPr>
+                      <m:t xml:space="preserve">x</m:t>
+                    </m:r>
+                  </m:e>
+                </m:acc>
+              </m:e>
+            </m:bar>
+          </m:e>
+        </m:d>
+      </m:oMath>
+    </w:p>
+    <w:p>
+      <w:pPr>
+        <w:pStyle w:val="TextBody"/>
+        <w:rPr>
+          <w:b w:val="false"/>
+          <w:bCs w:val="false"/>
+          <w:sz w:val="24"/>
+          <w:szCs w:val="24"/>
+        </w:rPr>
+      </w:pPr>
+      <w:r>
+        <w:rPr>
+          <w:b w:val="false"/>
+          <w:bCs w:val="false"/>
+          <w:sz w:val="24"/>
+          <w:szCs w:val="24"/>
+        </w:rPr>
+        <w:t xml:space="preserve">Hierbei bezeichnet </w:t>
+      </w:r>
+      <w:r>
+        <w:rPr>
+          <w:b w:val="false"/>
+          <w:bCs w:val="false"/>
+          <w:sz w:val="24"/>
+          <w:szCs w:val="24"/>
+        </w:rPr>
+      </w:r>
+      <m:oMath xmlns:m="http://schemas.openxmlformats.org/officeDocument/2006/math">
+        <m:bar>
+          <m:barPr>
+            <m:pos m:val="bot"/>
+          </m:barPr>
+          <m:e>
+            <m:acc>
+              <m:accPr>
+                <m:chr m:val="^"/>
+              </m:accPr>
+              <m:e>
+                <m:r>
+                  <w:rPr>
+                    <w:rFonts w:ascii="Cambria Math" w:hAnsi="Cambria Math"/>
+                  </w:rPr>
+                  <m:t xml:space="preserve">x</m:t>
+                </m:r>
+              </m:e>
+            </m:acc>
+          </m:e>
+        </m:bar>
+      </m:oMath>
+      <w:r>
+        <w:rPr>
+          <w:b w:val="false"/>
+          <w:bCs w:val="false"/>
+          <w:sz w:val="24"/>
+          <w:szCs w:val="24"/>
+        </w:rPr>
+        <w:t xml:space="preserve">den schätzwert von </w:t>
+      </w:r>
+      <w:r>
+        <w:rPr>
+          <w:b w:val="false"/>
+          <w:bCs w:val="false"/>
+          <w:sz w:val="24"/>
+          <w:szCs w:val="24"/>
+        </w:rPr>
+      </w:r>
+      <m:oMath xmlns:m="http://schemas.openxmlformats.org/officeDocument/2006/math">
+        <m:bar>
+          <m:barPr>
+            <m:pos m:val="bot"/>
+          </m:barPr>
+          <m:e>
+            <m:r>
+              <w:rPr>
+                <w:rFonts w:ascii="Cambria Math" w:hAnsi="Cambria Math"/>
+              </w:rPr>
+              <m:t xml:space="preserve">x</m:t>
+            </m:r>
+          </m:e>
+        </m:bar>
+      </m:oMath>
+      <w:r>
+        <w:rPr>
+          <w:b w:val="false"/>
+          <w:bCs w:val="false"/>
+          <w:sz w:val="24"/>
+          <w:szCs w:val="24"/>
+        </w:rPr>
+        <w:t>. Im Gegensatz zum linearen Fall kann die Korrrekturmatrix</w:t>
+      </w:r>
+      <w:r>
+        <w:rPr>
+          <w:b w:val="false"/>
+          <w:bCs w:val="false"/>
+          <w:sz w:val="24"/>
+          <w:szCs w:val="24"/>
+        </w:rPr>
+      </w:r>
+      <m:oMath xmlns:m="http://schemas.openxmlformats.org/officeDocument/2006/math">
+        <m:bar>
+          <m:barPr>
+            <m:pos m:val="bot"/>
+          </m:barPr>
+          <m:e>
+            <m:r>
+              <w:rPr>
+                <w:rFonts w:ascii="Cambria Math" w:hAnsi="Cambria Math"/>
+              </w:rPr>
+              <m:t xml:space="preserve">L</m:t>
+            </m:r>
+          </m:e>
+        </m:bar>
+      </m:oMath>
+      <w:r>
+        <w:rPr>
+          <w:b w:val="false"/>
+          <w:bCs w:val="false"/>
+          <w:sz w:val="24"/>
+          <w:szCs w:val="24"/>
+        </w:rPr>
+        <w:t xml:space="preserve">von dem schätzwert und der Eingangsgröße abhängig sein. Dabei wird </w:t>
+      </w:r>
+      <w:r>
+        <w:rPr>
+          <w:b w:val="false"/>
+          <w:bCs w:val="false"/>
+          <w:sz w:val="24"/>
+          <w:szCs w:val="24"/>
+        </w:rPr>
+      </w:r>
+      <m:oMath xmlns:m="http://schemas.openxmlformats.org/officeDocument/2006/math">
+        <m:bar>
+          <m:barPr>
+            <m:pos m:val="bot"/>
+          </m:barPr>
+          <m:e>
+            <m:r>
+              <w:rPr>
+                <w:rFonts w:ascii="Cambria Math" w:hAnsi="Cambria Math"/>
+              </w:rPr>
+              <m:t xml:space="preserve">L</m:t>
+            </m:r>
+          </m:e>
+        </m:bar>
+      </m:oMath>
+      <w:r>
+        <w:rPr>
+          <w:b w:val="false"/>
+          <w:bCs w:val="false"/>
+          <w:sz w:val="24"/>
+          <w:szCs w:val="24"/>
+        </w:rPr>
+        <w:t xml:space="preserve">so gewählt, dass der Schätzfehler für </w:t>
+      </w:r>
+      <w:r>
+        <w:rPr>
+          <w:b w:val="false"/>
+          <w:bCs w:val="false"/>
+          <w:sz w:val="24"/>
+          <w:szCs w:val="24"/>
+        </w:rPr>
+      </w:r>
+      <m:oMath xmlns:m="http://schemas.openxmlformats.org/officeDocument/2006/math">
+        <m:r>
+          <w:rPr>
+            <w:rFonts w:ascii="Cambria Math" w:hAnsi="Cambria Math"/>
+          </w:rPr>
+          <m:t xml:space="preserve">t</m:t>
+        </m:r>
+        <m:r>
+          <w:rPr>
+            <w:rFonts w:ascii="Cambria Math" w:hAnsi="Cambria Math"/>
+          </w:rPr>
+          <m:t xml:space="preserve">→</m:t>
+        </m:r>
+        <m:r>
+          <w:rPr>
+            <w:rFonts w:ascii="Cambria Math" w:hAnsi="Cambria Math"/>
+          </w:rPr>
+          <m:t xml:space="preserve">∞</m:t>
+        </m:r>
+      </m:oMath>
+      <w:r>
+        <w:rPr>
+          <w:b w:val="false"/>
+          <w:bCs w:val="false"/>
+          <w:sz w:val="24"/>
+          <w:szCs w:val="24"/>
+        </w:rPr>
+        <w:t>gegen null geht. Die Schätzfehlerdifferentialgleichung is hierbei als</w:t>
+      </w:r>
+    </w:p>
+    <w:p>
+      <w:pPr>
+        <w:pStyle w:val="TextBody"/>
+        <w:rPr>
+          <w:b w:val="false"/>
+          <w:bCs w:val="false"/>
+          <w:sz w:val="24"/>
+          <w:szCs w:val="24"/>
+        </w:rPr>
+      </w:pPr>
+      <w:r>
+        <w:rPr>
+          <w:b w:val="false"/>
+          <w:bCs w:val="false"/>
+          <w:sz w:val="24"/>
+          <w:szCs w:val="24"/>
+        </w:rPr>
+        <w:t xml:space="preserve">                                         </w:t>
+      </w:r>
+      <w:r>
+        <w:rPr>
+          <w:b w:val="false"/>
+          <w:bCs w:val="false"/>
+          <w:sz w:val="24"/>
+          <w:szCs w:val="24"/>
+        </w:rPr>
+      </w:r>
+      <m:oMath xmlns:m="http://schemas.openxmlformats.org/officeDocument/2006/math">
+        <m:eqArr>
+          <m:e>
+            <m:bar>
+              <m:barPr>
+                <m:pos m:val="bot"/>
+              </m:barPr>
+              <m:e>
+                <m:acc>
+                  <m:accPr>
+                    <m:chr m:val="˙"/>
+                  </m:accPr>
+                  <m:e>
+                    <m:acc>
+                      <m:accPr>
+                        <m:chr m:val="~"/>
+                      </m:accPr>
+                      <m:e>
+                        <m:r>
+                          <w:rPr>
+                            <w:rFonts w:ascii="Cambria Math" w:hAnsi="Cambria Math"/>
+                          </w:rPr>
+                          <m:t xml:space="preserve">x</m:t>
+                        </m:r>
+                      </m:e>
+                    </m:acc>
+                  </m:e>
+                </m:acc>
+              </m:e>
+            </m:bar>
+            <m:r>
+              <w:rPr>
+                <w:rFonts w:ascii="Cambria Math" w:hAnsi="Cambria Math"/>
+              </w:rPr>
+              <m:t xml:space="preserve">=</m:t>
+            </m:r>
+            <m:bar>
+              <m:barPr>
+                <m:pos m:val="bot"/>
+              </m:barPr>
+              <m:e>
+                <m:acc>
+                  <m:accPr>
+                    <m:chr m:val="˙"/>
+                  </m:accPr>
+                  <m:e>
+                    <m:r>
+                      <w:rPr>
+                        <w:rFonts w:ascii="Cambria Math" w:hAnsi="Cambria Math"/>
+                      </w:rPr>
+                      <m:t xml:space="preserve">x</m:t>
+                    </m:r>
+                  </m:e>
+                </m:acc>
+              </m:e>
+            </m:bar>
+            <m:r>
+              <w:rPr>
+                <w:rFonts w:ascii="Cambria Math" w:hAnsi="Cambria Math"/>
+              </w:rPr>
+              <m:t xml:space="preserve">−</m:t>
+            </m:r>
+            <m:bar>
+              <m:barPr>
+                <m:pos m:val="bot"/>
+              </m:barPr>
+              <m:e>
+                <m:acc>
+                  <m:accPr>
+                    <m:chr m:val="˙"/>
+                  </m:accPr>
+                  <m:e>
+                    <m:acc>
+                      <m:accPr>
+                        <m:chr m:val="^"/>
+                      </m:accPr>
+                      <m:e>
+                        <m:r>
+                          <w:rPr>
+                            <w:rFonts w:ascii="Cambria Math" w:hAnsi="Cambria Math"/>
+                          </w:rPr>
+                          <m:t xml:space="preserve">x</m:t>
+                        </m:r>
+                      </m:e>
+                    </m:acc>
+                  </m:e>
+                </m:acc>
+              </m:e>
+            </m:bar>
+          </m:e>
+          <m:e>
+            <m:r>
+              <w:rPr>
+                <w:rFonts w:ascii="Cambria Math" w:hAnsi="Cambria Math"/>
+              </w:rPr>
+              <m:t xml:space="preserve">=</m:t>
+            </m:r>
+            <m:bar>
+              <m:barPr>
+                <m:pos m:val="bot"/>
+              </m:barPr>
+              <m:e>
+                <m:r>
+                  <w:rPr>
+                    <w:rFonts w:ascii="Cambria Math" w:hAnsi="Cambria Math"/>
+                  </w:rPr>
+                  <m:t xml:space="preserve">F</m:t>
+                </m:r>
+              </m:e>
+            </m:bar>
+            <m:d>
+              <m:dPr>
+                <m:begChr m:val="("/>
+                <m:endChr m:val=")"/>
+              </m:dPr>
+              <m:e>
+                <m:bar>
+                  <m:barPr>
+                    <m:pos m:val="bot"/>
+                  </m:barPr>
+                  <m:e>
+                    <m:r>
+                      <w:rPr>
+                        <w:rFonts w:ascii="Cambria Math" w:hAnsi="Cambria Math"/>
+                      </w:rPr>
+                      <m:t xml:space="preserve">x</m:t>
+                    </m:r>
+                  </m:e>
+                </m:bar>
+                <m:r>
+                  <w:rPr>
+                    <w:rFonts w:ascii="Cambria Math" w:hAnsi="Cambria Math"/>
+                  </w:rPr>
+                  <m:t xml:space="preserve">,</m:t>
+                </m:r>
+                <m:bar>
+                  <m:barPr>
+                    <m:pos m:val="bot"/>
+                  </m:barPr>
+                  <m:e>
+                    <m:r>
+                      <w:rPr>
+                        <w:rFonts w:ascii="Cambria Math" w:hAnsi="Cambria Math"/>
+                      </w:rPr>
+                      <m:t xml:space="preserve">u</m:t>
+                    </m:r>
+                  </m:e>
+                </m:bar>
+              </m:e>
+            </m:d>
+            <m:r>
+              <w:rPr>
+                <w:rFonts w:ascii="Cambria Math" w:hAnsi="Cambria Math"/>
+              </w:rPr>
+              <m:t xml:space="preserve">−</m:t>
+            </m:r>
+            <m:bar>
+              <m:barPr>
+                <m:pos m:val="bot"/>
+              </m:barPr>
+              <m:e>
+                <m:r>
+                  <w:rPr>
+                    <w:rFonts w:ascii="Cambria Math" w:hAnsi="Cambria Math"/>
+                  </w:rPr>
+                  <m:t xml:space="preserve">F</m:t>
+                </m:r>
+              </m:e>
+            </m:bar>
+            <m:d>
+              <m:dPr>
+                <m:begChr m:val="("/>
+                <m:endChr m:val=")"/>
+              </m:dPr>
+              <m:e>
+                <m:bar>
+                  <m:barPr>
+                    <m:pos m:val="bot"/>
+                  </m:barPr>
+                  <m:e>
+                    <m:acc>
+                      <m:accPr>
+                        <m:chr m:val="^"/>
+                      </m:accPr>
+                      <m:e>
+                        <m:r>
+                          <w:rPr>
+                            <w:rFonts w:ascii="Cambria Math" w:hAnsi="Cambria Math"/>
+                          </w:rPr>
+                          <m:t xml:space="preserve">x</m:t>
+                        </m:r>
+                      </m:e>
+                    </m:acc>
+                  </m:e>
+                </m:bar>
+                <m:r>
+                  <w:rPr>
+                    <w:rFonts w:ascii="Cambria Math" w:hAnsi="Cambria Math"/>
+                  </w:rPr>
+                  <m:t xml:space="preserve">,</m:t>
+                </m:r>
+                <m:bar>
+                  <m:barPr>
+                    <m:pos m:val="bot"/>
+                  </m:barPr>
+                  <m:e>
+                    <m:r>
+                      <w:rPr>
+                        <w:rFonts w:ascii="Cambria Math" w:hAnsi="Cambria Math"/>
+                      </w:rPr>
+                      <m:t xml:space="preserve">u</m:t>
+                    </m:r>
+                  </m:e>
+                </m:bar>
+              </m:e>
+            </m:d>
+            <m:r>
+              <w:rPr>
+                <w:rFonts w:ascii="Cambria Math" w:hAnsi="Cambria Math"/>
+              </w:rPr>
+              <m:t xml:space="preserve">−</m:t>
+            </m:r>
+            <m:bar>
+              <m:barPr>
+                <m:pos m:val="bot"/>
+              </m:barPr>
+              <m:e>
+                <m:r>
+                  <w:rPr>
+                    <w:rFonts w:ascii="Cambria Math" w:hAnsi="Cambria Math"/>
+                  </w:rPr>
+                  <m:t xml:space="preserve">L</m:t>
+                </m:r>
+              </m:e>
+            </m:bar>
+            <m:d>
+              <m:dPr>
+                <m:begChr m:val="("/>
+                <m:endChr m:val=")"/>
+              </m:dPr>
+              <m:e>
+                <m:bar>
+                  <m:barPr>
+                    <m:pos m:val="bot"/>
+                  </m:barPr>
+                  <m:e>
+                    <m:acc>
+                      <m:accPr>
+                        <m:chr m:val="^"/>
+                      </m:accPr>
+                      <m:e>
+                        <m:r>
+                          <w:rPr>
+                            <w:rFonts w:ascii="Cambria Math" w:hAnsi="Cambria Math"/>
+                          </w:rPr>
+                          <m:t xml:space="preserve">x</m:t>
+                        </m:r>
+                      </m:e>
+                    </m:acc>
+                  </m:e>
+                </m:bar>
+                <m:r>
+                  <w:rPr>
+                    <w:rFonts w:ascii="Cambria Math" w:hAnsi="Cambria Math"/>
+                  </w:rPr>
+                  <m:t xml:space="preserve">,</m:t>
+                </m:r>
+                <m:bar>
+                  <m:barPr>
+                    <m:pos m:val="bot"/>
+                  </m:barPr>
+                  <m:e>
+                    <m:r>
+                      <w:rPr>
+                        <w:rFonts w:ascii="Cambria Math" w:hAnsi="Cambria Math"/>
+                      </w:rPr>
+                      <m:t xml:space="preserve">u</m:t>
+                    </m:r>
+                  </m:e>
+                </m:bar>
+              </m:e>
+            </m:d>
+            <m:r>
+              <w:rPr>
+                <w:rFonts w:ascii="Cambria Math" w:hAnsi="Cambria Math"/>
+              </w:rPr>
+              <m:t xml:space="preserve">⋅</m:t>
+            </m:r>
+            <m:d>
+              <m:dPr>
+                <m:begChr m:val="("/>
+                <m:endChr m:val=")"/>
+              </m:dPr>
+              <m:e>
+                <m:bar>
+                  <m:barPr>
+                    <m:pos m:val="bot"/>
+                  </m:barPr>
+                  <m:e>
+                    <m:r>
+                      <w:rPr>
+                        <w:rFonts w:ascii="Cambria Math" w:hAnsi="Cambria Math"/>
+                      </w:rPr>
+                      <m:t xml:space="preserve">y</m:t>
+                    </m:r>
+                  </m:e>
+                </m:bar>
+                <m:r>
+                  <w:rPr>
+                    <w:rFonts w:ascii="Cambria Math" w:hAnsi="Cambria Math"/>
+                  </w:rPr>
+                  <m:t xml:space="preserve">−</m:t>
+                </m:r>
+                <m:bar>
+                  <m:barPr>
+                    <m:pos m:val="bot"/>
+                  </m:barPr>
+                  <m:e>
+                    <m:acc>
+                      <m:accPr>
+                        <m:chr m:val="^"/>
+                      </m:accPr>
+                      <m:e>
+                        <m:r>
+                          <w:rPr>
+                            <w:rFonts w:ascii="Cambria Math" w:hAnsi="Cambria Math"/>
+                          </w:rPr>
+                          <m:t xml:space="preserve">y</m:t>
+                        </m:r>
+                      </m:e>
+                    </m:acc>
+                  </m:e>
+                </m:bar>
+              </m:e>
+            </m:d>
+          </m:e>
+        </m:eqArr>
+      </m:oMath>
+    </w:p>
+    <w:p>
+      <w:pPr>
+        <w:pStyle w:val="TextBody"/>
+        <w:rPr>
+          <w:b w:val="false"/>
+          <w:bCs w:val="false"/>
+          <w:sz w:val="24"/>
+          <w:szCs w:val="24"/>
+        </w:rPr>
+      </w:pPr>
+      <w:r>
+        <w:rPr>
+          <w:b w:val="false"/>
+          <w:bCs w:val="false"/>
+          <w:sz w:val="24"/>
+          <w:szCs w:val="24"/>
+        </w:rPr>
+        <w:t xml:space="preserve">  </w:t>
+      </w:r>
+      <w:r>
+        <w:rPr>
+          <w:b w:val="false"/>
+          <w:bCs w:val="false"/>
+          <w:sz w:val="24"/>
+          <w:szCs w:val="24"/>
+        </w:rPr>
+        <w:t>definiert. Um nun auch im nichtlinearen Fall auf einfache Weise eine Aussage über die Schätzfehlerdynamik treffen zu können, werden</w:t>
+      </w:r>
+      <w:r>
+        <w:rPr>
+          <w:b w:val="false"/>
+          <w:bCs w:val="false"/>
+          <w:sz w:val="24"/>
+          <w:szCs w:val="24"/>
+        </w:rPr>
+      </w:r>
+      <m:oMath xmlns:m="http://schemas.openxmlformats.org/officeDocument/2006/math">
+        <m:bar>
+          <m:barPr>
+            <m:pos m:val="bot"/>
+          </m:barPr>
+          <m:e>
+            <m:r>
+              <w:rPr>
+                <w:rFonts w:ascii="Cambria Math" w:hAnsi="Cambria Math"/>
+              </w:rPr>
+              <m:t xml:space="preserve">F</m:t>
+            </m:r>
+          </m:e>
+        </m:bar>
+      </m:oMath>
+      <w:r>
+        <w:rPr>
+          <w:b w:val="false"/>
+          <w:bCs w:val="false"/>
+          <w:sz w:val="24"/>
+          <w:szCs w:val="24"/>
+        </w:rPr>
+        <w:t xml:space="preserve">und </w:t>
+      </w:r>
+      <w:r>
+        <w:rPr>
+          <w:b w:val="false"/>
+          <w:bCs w:val="false"/>
+          <w:sz w:val="24"/>
+          <w:szCs w:val="24"/>
+        </w:rPr>
+      </w:r>
+      <m:oMath xmlns:m="http://schemas.openxmlformats.org/officeDocument/2006/math">
+        <m:bar>
+          <m:barPr>
+            <m:pos m:val="bot"/>
+          </m:barPr>
+          <m:e>
+            <m:r>
+              <w:rPr>
+                <w:rFonts w:ascii="Cambria Math" w:hAnsi="Cambria Math"/>
+              </w:rPr>
+              <m:t xml:space="preserve">c</m:t>
+            </m:r>
+          </m:e>
+        </m:bar>
+      </m:oMath>
+      <w:r>
+        <w:rPr>
+          <w:b w:val="false"/>
+          <w:bCs w:val="false"/>
+          <w:sz w:val="24"/>
+          <w:szCs w:val="24"/>
+        </w:rPr>
+        <w:t xml:space="preserve">um den Schätzwert </w:t>
+      </w:r>
+      <w:r>
+        <w:rPr>
+          <w:b w:val="false"/>
+          <w:bCs w:val="false"/>
+          <w:sz w:val="24"/>
+          <w:szCs w:val="24"/>
+        </w:rPr>
+      </w:r>
+      <m:oMath xmlns:m="http://schemas.openxmlformats.org/officeDocument/2006/math">
+        <m:bar>
+          <m:barPr>
+            <m:pos m:val="bot"/>
+          </m:barPr>
+          <m:e>
+            <m:acc>
+              <m:accPr>
+                <m:chr m:val="^"/>
+              </m:accPr>
+              <m:e>
+                <m:r>
+                  <w:rPr>
+                    <w:rFonts w:ascii="Cambria Math" w:hAnsi="Cambria Math"/>
+                  </w:rPr>
+                  <m:t xml:space="preserve">x</m:t>
+                </m:r>
+              </m:e>
+            </m:acc>
+          </m:e>
+        </m:bar>
+      </m:oMath>
+      <w:r>
+        <w:rPr>
+          <w:b w:val="false"/>
+          <w:bCs w:val="false"/>
+          <w:sz w:val="24"/>
+          <w:szCs w:val="24"/>
+        </w:rPr>
+        <w:t>mit Hilfe der Taylorreihe linearisiert. Damit erreicht man eine homogene Differenzialgleichng</w:t>
+      </w:r>
+    </w:p>
+    <w:p>
+      <w:pPr>
+        <w:pStyle w:val="TextBody"/>
+        <w:rPr>
+          <w:b w:val="false"/>
+          <w:bCs w:val="false"/>
+          <w:sz w:val="24"/>
+          <w:szCs w:val="24"/>
+        </w:rPr>
+      </w:pPr>
+      <w:r>
+        <w:rPr>
+          <w:b w:val="false"/>
+          <w:bCs w:val="false"/>
+          <w:sz w:val="24"/>
+          <w:szCs w:val="24"/>
+        </w:rPr>
+        <w:t xml:space="preserve">                                             </w:t>
+      </w:r>
+      <w:r>
+        <w:rPr>
+          <w:b w:val="false"/>
+          <w:bCs w:val="false"/>
+          <w:sz w:val="24"/>
+          <w:szCs w:val="24"/>
+        </w:rPr>
+      </w:r>
+      <m:oMath xmlns:m="http://schemas.openxmlformats.org/officeDocument/2006/math">
+        <m:eqArr>
+          <m:e>
+            <m:bar>
+              <m:barPr>
+                <m:pos m:val="bot"/>
+              </m:barPr>
+              <m:e>
+                <m:acc>
+                  <m:accPr>
+                    <m:chr m:val="˙"/>
+                  </m:accPr>
+                  <m:e>
+                    <m:acc>
+                      <m:accPr>
+                        <m:chr m:val="~"/>
+                      </m:accPr>
+                      <m:e>
+                        <m:r>
+                          <w:rPr>
+                            <w:rFonts w:ascii="Cambria Math" w:hAnsi="Cambria Math"/>
+                          </w:rPr>
+                          <m:t xml:space="preserve">x</m:t>
+                        </m:r>
+                      </m:e>
+                    </m:acc>
+                  </m:e>
+                </m:acc>
+              </m:e>
+            </m:bar>
+            <m:r>
+              <w:rPr>
+                <w:rFonts w:ascii="Cambria Math" w:hAnsi="Cambria Math"/>
+              </w:rPr>
+              <m:t xml:space="preserve">=</m:t>
+            </m:r>
+            <m:d>
+              <m:dPr>
+                <m:begChr m:val="("/>
+                <m:endChr m:val=")"/>
+              </m:dPr>
+              <m:e>
+                <m:f>
+                  <m:num>
+                    <m:r>
+                      <w:rPr>
+                        <w:rFonts w:ascii="Cambria Math" w:hAnsi="Cambria Math"/>
+                      </w:rPr>
+                      <m:t xml:space="preserve">∂</m:t>
+                    </m:r>
+                    <m:bar>
+                      <m:barPr>
+                        <m:pos m:val="bot"/>
+                      </m:barPr>
+                      <m:e>
+                        <m:r>
+                          <w:rPr>
+                            <w:rFonts w:ascii="Cambria Math" w:hAnsi="Cambria Math"/>
+                          </w:rPr>
+                          <m:t xml:space="preserve">F</m:t>
+                        </m:r>
+                      </m:e>
+                    </m:bar>
+                  </m:num>
+                  <m:den>
+                    <m:r>
+                      <w:rPr>
+                        <w:rFonts w:ascii="Cambria Math" w:hAnsi="Cambria Math"/>
+                      </w:rPr>
+                      <m:t xml:space="preserve">∂</m:t>
+                    </m:r>
+                    <m:bar>
+                      <m:barPr>
+                        <m:pos m:val="bot"/>
+                      </m:barPr>
+                      <m:e>
+                        <m:r>
+                          <w:rPr>
+                            <w:rFonts w:ascii="Cambria Math" w:hAnsi="Cambria Math"/>
+                          </w:rPr>
+                          <m:t xml:space="preserve">x</m:t>
+                        </m:r>
+                      </m:e>
+                    </m:bar>
+                  </m:den>
+                </m:f>
+                <m:d>
+                  <m:dPr>
+                    <m:begChr m:val="("/>
+                    <m:endChr m:val=")"/>
+                  </m:dPr>
+                  <m:e>
+                    <m:bar>
+                      <m:barPr>
+                        <m:pos m:val="bot"/>
+                      </m:barPr>
+                      <m:e>
+                        <m:acc>
+                          <m:accPr>
+                            <m:chr m:val="^"/>
+                          </m:accPr>
+                          <m:e>
+                            <m:r>
+                              <w:rPr>
+                                <w:rFonts w:ascii="Cambria Math" w:hAnsi="Cambria Math"/>
+                              </w:rPr>
+                              <m:t xml:space="preserve">x</m:t>
+                            </m:r>
+                          </m:e>
+                        </m:acc>
+                      </m:e>
+                    </m:bar>
+                    <m:r>
+                      <w:rPr>
+                        <w:rFonts w:ascii="Cambria Math" w:hAnsi="Cambria Math"/>
+                      </w:rPr>
+                      <m:t xml:space="preserve">,</m:t>
+                    </m:r>
+                    <m:bar>
+                      <m:barPr>
+                        <m:pos m:val="bot"/>
+                      </m:barPr>
+                      <m:e>
+                        <m:r>
+                          <w:rPr>
+                            <w:rFonts w:ascii="Cambria Math" w:hAnsi="Cambria Math"/>
+                          </w:rPr>
+                          <m:t xml:space="preserve">u</m:t>
+                        </m:r>
+                      </m:e>
+                    </m:bar>
+                  </m:e>
+                </m:d>
+                <m:r>
+                  <w:rPr>
+                    <w:rFonts w:ascii="Cambria Math" w:hAnsi="Cambria Math"/>
+                  </w:rPr>
+                  <m:t xml:space="preserve">−</m:t>
+                </m:r>
+                <m:bar>
+                  <m:barPr>
+                    <m:pos m:val="bot"/>
+                  </m:barPr>
+                  <m:e>
+                    <m:r>
+                      <w:rPr>
+                        <w:rFonts w:ascii="Cambria Math" w:hAnsi="Cambria Math"/>
+                      </w:rPr>
+                      <m:t xml:space="preserve">L</m:t>
+                    </m:r>
+                  </m:e>
+                </m:bar>
+                <m:d>
+                  <m:dPr>
+                    <m:begChr m:val="("/>
+                    <m:endChr m:val=")"/>
+                  </m:dPr>
+                  <m:e>
+                    <m:bar>
+                      <m:barPr>
+                        <m:pos m:val="bot"/>
+                      </m:barPr>
+                      <m:e>
+                        <m:acc>
+                          <m:accPr>
+                            <m:chr m:val="^"/>
+                          </m:accPr>
+                          <m:e>
+                            <m:r>
+                              <w:rPr>
+                                <w:rFonts w:ascii="Cambria Math" w:hAnsi="Cambria Math"/>
+                              </w:rPr>
+                              <m:t xml:space="preserve">x</m:t>
+                            </m:r>
+                          </m:e>
+                        </m:acc>
+                      </m:e>
+                    </m:bar>
+                    <m:r>
+                      <w:rPr>
+                        <w:rFonts w:ascii="Cambria Math" w:hAnsi="Cambria Math"/>
+                      </w:rPr>
+                      <m:t xml:space="preserve">,</m:t>
+                    </m:r>
+                    <m:bar>
+                      <m:barPr>
+                        <m:pos m:val="bot"/>
+                      </m:barPr>
+                      <m:e>
+                        <m:r>
+                          <w:rPr>
+                            <w:rFonts w:ascii="Cambria Math" w:hAnsi="Cambria Math"/>
+                          </w:rPr>
+                          <m:t xml:space="preserve">u</m:t>
+                        </m:r>
+                      </m:e>
+                    </m:bar>
+                  </m:e>
+                </m:d>
+                <m:r>
+                  <w:rPr>
+                    <w:rFonts w:ascii="Cambria Math" w:hAnsi="Cambria Math"/>
+                  </w:rPr>
+                  <m:t xml:space="preserve">⋅</m:t>
+                </m:r>
+                <m:f>
+                  <m:num>
+                    <m:r>
+                      <w:rPr>
+                        <w:rFonts w:ascii="Cambria Math" w:hAnsi="Cambria Math"/>
+                      </w:rPr>
+                      <m:t xml:space="preserve">∂</m:t>
+                    </m:r>
+                    <m:bar>
+                      <m:barPr>
+                        <m:pos m:val="bot"/>
+                      </m:barPr>
+                      <m:e>
+                        <m:r>
+                          <w:rPr>
+                            <w:rFonts w:ascii="Cambria Math" w:hAnsi="Cambria Math"/>
+                          </w:rPr>
+                          <m:t xml:space="preserve">c</m:t>
+                        </m:r>
+                      </m:e>
+                    </m:bar>
+                  </m:num>
+                  <m:den>
+                    <m:bar>
+                      <m:barPr>
+                        <m:pos m:val="bot"/>
+                      </m:barPr>
+                      <m:e>
+                        <m:r>
+                          <w:rPr>
+                            <w:rFonts w:ascii="Cambria Math" w:hAnsi="Cambria Math"/>
+                          </w:rPr>
+                          <m:t xml:space="preserve">x</m:t>
+                        </m:r>
+                      </m:e>
+                    </m:bar>
+                  </m:den>
+                </m:f>
+                <m:d>
+                  <m:dPr>
+                    <m:begChr m:val="("/>
+                    <m:endChr m:val=")"/>
+                  </m:dPr>
+                  <m:e>
+                    <m:bar>
+                      <m:barPr>
+                        <m:pos m:val="bot"/>
+                      </m:barPr>
+                      <m:e>
+                        <m:acc>
+                          <m:accPr>
+                            <m:chr m:val="^"/>
+                          </m:accPr>
+                          <m:e>
+                            <m:r>
+                              <w:rPr>
+                                <w:rFonts w:ascii="Cambria Math" w:hAnsi="Cambria Math"/>
+                              </w:rPr>
+                              <m:t xml:space="preserve">x</m:t>
+                            </m:r>
+                          </m:e>
+                        </m:acc>
+                      </m:e>
+                    </m:bar>
+                  </m:e>
+                </m:d>
+              </m:e>
+            </m:d>
+            <m:bar>
+              <m:barPr>
+                <m:pos m:val="bot"/>
+              </m:barPr>
+              <m:e>
+                <m:acc>
+                  <m:accPr>
+                    <m:chr m:val="~"/>
+                  </m:accPr>
+                  <m:e>
+                    <m:r>
+                      <w:rPr>
+                        <w:rFonts w:ascii="Cambria Math" w:hAnsi="Cambria Math"/>
+                      </w:rPr>
+                      <m:t xml:space="preserve">x</m:t>
+                    </m:r>
+                  </m:e>
+                </m:acc>
+              </m:e>
+            </m:bar>
+          </m:e>
+          <m:e>
+            <m:r>
+              <w:rPr>
+                <w:rFonts w:ascii="Cambria Math" w:hAnsi="Cambria Math"/>
+              </w:rPr>
+              <m:t xml:space="preserve">=</m:t>
+            </m:r>
+            <m:bar>
+              <m:barPr>
+                <m:pos m:val="bot"/>
+              </m:barPr>
+              <m:e>
+                <m:acc>
+                  <m:accPr>
+                    <m:chr m:val="^"/>
+                  </m:accPr>
+                  <m:e>
+                    <m:r>
+                      <w:rPr>
+                        <w:rFonts w:ascii="Cambria Math" w:hAnsi="Cambria Math"/>
+                      </w:rPr>
+                      <m:t xml:space="preserve">F</m:t>
+                    </m:r>
+                  </m:e>
+                </m:acc>
+              </m:e>
+            </m:bar>
+            <m:d>
+              <m:dPr>
+                <m:begChr m:val="("/>
+                <m:endChr m:val=")"/>
+              </m:dPr>
+              <m:e>
+                <m:bar>
+                  <m:barPr>
+                    <m:pos m:val="bot"/>
+                  </m:barPr>
+                  <m:e>
+                    <m:acc>
+                      <m:accPr>
+                        <m:chr m:val="^"/>
+                      </m:accPr>
+                      <m:e>
+                        <m:r>
+                          <w:rPr>
+                            <w:rFonts w:ascii="Cambria Math" w:hAnsi="Cambria Math"/>
+                          </w:rPr>
+                          <m:t xml:space="preserve">x</m:t>
+                        </m:r>
+                      </m:e>
+                    </m:acc>
+                  </m:e>
+                </m:bar>
+                <m:r>
+                  <w:rPr>
+                    <w:rFonts w:ascii="Cambria Math" w:hAnsi="Cambria Math"/>
+                  </w:rPr>
+                  <m:t xml:space="preserve">,</m:t>
+                </m:r>
+                <m:bar>
+                  <m:barPr>
+                    <m:pos m:val="bot"/>
+                  </m:barPr>
+                  <m:e>
+                    <m:r>
+                      <w:rPr>
+                        <w:rFonts w:ascii="Cambria Math" w:hAnsi="Cambria Math"/>
+                      </w:rPr>
+                      <m:t xml:space="preserve">u</m:t>
+                    </m:r>
+                  </m:e>
+                </m:bar>
+              </m:e>
+            </m:d>
+            <m:bar>
+              <m:barPr>
+                <m:pos m:val="bot"/>
+              </m:barPr>
+              <m:e>
+                <m:acc>
+                  <m:accPr>
+                    <m:chr m:val="~"/>
+                  </m:accPr>
+                  <m:e>
+                    <m:r>
+                      <w:rPr>
+                        <w:rFonts w:ascii="Cambria Math" w:hAnsi="Cambria Math"/>
+                      </w:rPr>
+                      <m:t xml:space="preserve">x</m:t>
+                    </m:r>
+                  </m:e>
+                </m:acc>
+              </m:e>
+            </m:bar>
+          </m:e>
+        </m:eqArr>
+      </m:oMath>
+    </w:p>
+    <w:p>
+      <w:pPr>
+        <w:pStyle w:val="TextBody"/>
+        <w:rPr>
+          <w:b w:val="false"/>
+          <w:bCs w:val="false"/>
+          <w:sz w:val="24"/>
+          <w:szCs w:val="24"/>
+        </w:rPr>
+      </w:pPr>
+      <w:r>
+        <w:rPr>
+          <w:b w:val="false"/>
+          <w:bCs w:val="false"/>
+          <w:sz w:val="24"/>
+          <w:szCs w:val="24"/>
+        </w:rPr>
+        <w:t>Nun kann, wie im linearen Fall eine Eigenwertvorgabe der Korrekturmatrix</w:t>
+      </w:r>
+      <w:r>
+        <w:rPr>
+          <w:b w:val="false"/>
+          <w:bCs w:val="false"/>
+          <w:sz w:val="24"/>
+          <w:szCs w:val="24"/>
+        </w:rPr>
+        <w:t xml:space="preserve"> </w:t>
+      </w:r>
+      <w:r>
+        <w:rPr>
+          <w:b w:val="false"/>
+          <w:bCs w:val="false"/>
+          <w:sz w:val="24"/>
+          <w:szCs w:val="24"/>
+        </w:rPr>
+      </w:r>
+      <m:oMath xmlns:m="http://schemas.openxmlformats.org/officeDocument/2006/math">
+        <m:bar>
+          <m:barPr>
+            <m:pos m:val="bot"/>
+          </m:barPr>
+          <m:e>
+            <m:r>
+              <w:rPr>
+                <w:rFonts w:ascii="Cambria Math" w:hAnsi="Cambria Math"/>
+              </w:rPr>
+              <m:t xml:space="preserve">L</m:t>
+            </m:r>
+          </m:e>
+        </m:bar>
+      </m:oMath>
+      <w:r>
+        <w:rPr>
+          <w:b w:val="false"/>
+          <w:bCs w:val="false"/>
+          <w:sz w:val="24"/>
+          <w:szCs w:val="24"/>
+        </w:rPr>
+        <w:t>mit Hilfe von</w:t>
+      </w:r>
+    </w:p>
+    <w:p>
+      <w:pPr>
+        <w:pStyle w:val="TextBody"/>
+        <w:rPr>
+          <w:b w:val="false"/>
+          <w:bCs w:val="false"/>
+          <w:sz w:val="24"/>
+          <w:szCs w:val="24"/>
+        </w:rPr>
+      </w:pPr>
+      <w:r>
+        <w:rPr>
+          <w:b w:val="false"/>
+          <w:bCs w:val="false"/>
+          <w:sz w:val="24"/>
+          <w:szCs w:val="24"/>
+        </w:rPr>
+        <w:t xml:space="preserve">                                  </w:t>
+      </w:r>
+      <w:r>
+        <w:rPr>
+          <w:b w:val="false"/>
+          <w:bCs w:val="false"/>
+          <w:sz w:val="24"/>
+          <w:szCs w:val="24"/>
+        </w:rPr>
+        <w:t xml:space="preserve">               </w:t>
+      </w:r>
+      <w:r>
+        <w:rPr>
+          <w:b w:val="false"/>
+          <w:bCs w:val="false"/>
+          <w:sz w:val="24"/>
+          <w:szCs w:val="24"/>
+        </w:rPr>
+      </w:r>
+      <m:oMath xmlns:m="http://schemas.openxmlformats.org/officeDocument/2006/math">
+        <m:r>
+          <w:rPr>
+            <w:rFonts w:ascii="Cambria Math" w:hAnsi="Cambria Math"/>
+          </w:rPr>
+          <m:t xml:space="preserve">det</m:t>
+        </m:r>
+        <m:d>
+          <m:dPr>
+            <m:begChr m:val="("/>
+            <m:endChr m:val=")"/>
+          </m:dPr>
+          <m:e>
+            <m:r>
+              <w:rPr>
+                <w:rFonts w:ascii="Cambria Math" w:hAnsi="Cambria Math"/>
+              </w:rPr>
+              <m:t xml:space="preserve">s</m:t>
+            </m:r>
+            <m:sSub>
+              <m:e>
+                <m:bar>
+                  <m:barPr>
+                    <m:pos m:val="bot"/>
+                  </m:barPr>
+                  <m:e>
+                    <m:r>
+                      <w:rPr>
+                        <w:rFonts w:ascii="Cambria Math" w:hAnsi="Cambria Math"/>
+                      </w:rPr>
+                      <m:t xml:space="preserve">I</m:t>
+                    </m:r>
+                  </m:e>
+                </m:bar>
+              </m:e>
+              <m:sub>
+                <m:r>
+                  <w:rPr>
+                    <w:rFonts w:ascii="Cambria Math" w:hAnsi="Cambria Math"/>
+                  </w:rPr>
+                  <m:t xml:space="preserve">n</m:t>
+                </m:r>
+              </m:sub>
+            </m:sSub>
+            <m:r>
+              <w:rPr>
+                <w:rFonts w:ascii="Cambria Math" w:hAnsi="Cambria Math"/>
+              </w:rPr>
+              <m:t xml:space="preserve">−</m:t>
+            </m:r>
+            <m:bar>
+              <m:barPr>
+                <m:pos m:val="bot"/>
+              </m:barPr>
+              <m:e>
+                <m:acc>
+                  <m:accPr>
+                    <m:chr m:val="^"/>
+                  </m:accPr>
+                  <m:e>
+                    <m:r>
+                      <w:rPr>
+                        <w:rFonts w:ascii="Cambria Math" w:hAnsi="Cambria Math"/>
+                      </w:rPr>
+                      <m:t xml:space="preserve">F</m:t>
+                    </m:r>
+                  </m:e>
+                </m:acc>
+              </m:e>
+            </m:bar>
+            <m:d>
+              <m:dPr>
+                <m:begChr m:val="("/>
+                <m:endChr m:val=")"/>
+              </m:dPr>
+              <m:e>
+                <m:bar>
+                  <m:barPr>
+                    <m:pos m:val="bot"/>
+                  </m:barPr>
+                  <m:e>
+                    <m:acc>
+                      <m:accPr>
+                        <m:chr m:val="^"/>
+                      </m:accPr>
+                      <m:e>
+                        <m:r>
+                          <w:rPr>
+                            <w:rFonts w:ascii="Cambria Math" w:hAnsi="Cambria Math"/>
+                          </w:rPr>
+                          <m:t xml:space="preserve">x</m:t>
+                        </m:r>
+                      </m:e>
+                    </m:acc>
+                  </m:e>
+                </m:bar>
+                <m:r>
+                  <w:rPr>
+                    <w:rFonts w:ascii="Cambria Math" w:hAnsi="Cambria Math"/>
+                  </w:rPr>
+                  <m:t xml:space="preserve">,</m:t>
+                </m:r>
+                <m:bar>
+                  <m:barPr>
+                    <m:pos m:val="bot"/>
+                  </m:barPr>
+                  <m:e>
+                    <m:r>
+                      <w:rPr>
+                        <w:rFonts w:ascii="Cambria Math" w:hAnsi="Cambria Math"/>
+                      </w:rPr>
+                      <m:t xml:space="preserve">u</m:t>
+                    </m:r>
+                  </m:e>
+                </m:bar>
+              </m:e>
+            </m:d>
+          </m:e>
+        </m:d>
+        <m:r>
+          <w:rPr>
+            <w:rFonts w:ascii="Cambria Math" w:hAnsi="Cambria Math"/>
+          </w:rPr>
+          <m:t xml:space="preserve">=</m:t>
+        </m:r>
+        <m:nary>
+          <m:naryPr>
+            <m:chr m:val="∏"/>
+            <m:subHide m:val="1"/>
+            <m:supHide m:val="1"/>
+          </m:naryPr>
+          <m:sub/>
+          <m:sup/>
+          <m:e>
+            <m:d>
+              <m:dPr>
+                <m:begChr m:val="("/>
+                <m:endChr m:val=")"/>
+              </m:dPr>
+              <m:e>
+                <m:r>
+                  <w:rPr>
+                    <w:rFonts w:ascii="Cambria Math" w:hAnsi="Cambria Math"/>
+                  </w:rPr>
+                  <m:t xml:space="preserve">s</m:t>
+                </m:r>
+                <m:r>
+                  <w:rPr>
+                    <w:rFonts w:ascii="Cambria Math" w:hAnsi="Cambria Math"/>
+                  </w:rPr>
+                  <m:t xml:space="preserve">−</m:t>
+                </m:r>
+                <m:sSub>
+                  <m:e>
+                    <m:r>
+                      <w:rPr>
+                        <w:rFonts w:ascii="Cambria Math" w:hAnsi="Cambria Math"/>
+                      </w:rPr>
+                      <m:t xml:space="preserve">p</m:t>
+                    </m:r>
+                  </m:e>
+                  <m:sub>
+                    <m:r>
+                      <w:rPr>
+                        <w:rFonts w:ascii="Cambria Math" w:hAnsi="Cambria Math"/>
+                      </w:rPr>
+                      <m:t xml:space="preserve">i</m:t>
+                    </m:r>
+                  </m:sub>
+                </m:sSub>
+              </m:e>
+            </m:d>
+          </m:e>
+        </m:nary>
+      </m:oMath>
+      <w:r>
+        <w:rPr>
+          <w:b w:val="false"/>
+          <w:bCs w:val="false"/>
+          <w:sz w:val="24"/>
+          <w:szCs w:val="24"/>
+        </w:rPr>
+        <w:t xml:space="preserve">     </w:t>
+      </w:r>
+    </w:p>
+    <w:p>
+      <w:pPr>
+        <w:pStyle w:val="TextBody"/>
+        <w:rPr>
+          <w:b w:val="false"/>
+          <w:bCs w:val="false"/>
+          <w:sz w:val="24"/>
+          <w:szCs w:val="24"/>
+        </w:rPr>
+      </w:pPr>
+      <w:r>
+        <w:rPr>
+          <w:b w:val="false"/>
+          <w:bCs w:val="false"/>
+          <w:sz w:val="24"/>
+          <w:szCs w:val="24"/>
+        </w:rPr>
+        <w:t>durchgeführt werden.</w:t>
+      </w:r>
+    </w:p>
+    <w:p>
+      <w:pPr>
+        <w:pStyle w:val="TextBody"/>
+        <w:rPr>
+          <w:b/>
+          <w:bCs/>
+          <w:sz w:val="28"/>
+          <w:szCs w:val="28"/>
+        </w:rPr>
+      </w:pPr>
+      <w:r>
+        <w:rPr>
+          <w:b/>
+          <w:bCs/>
+          <w:sz w:val="28"/>
+          <w:szCs w:val="28"/>
+        </w:rPr>
+        <w:t>3.4 LQR</w:t>
+      </w:r>
+    </w:p>
+    <w:p>
+      <w:pPr>
+        <w:pStyle w:val="TextBody"/>
+        <w:rPr>
+          <w:b w:val="false"/>
+          <w:bCs w:val="false"/>
+          <w:sz w:val="24"/>
+          <w:szCs w:val="24"/>
+        </w:rPr>
+      </w:pPr>
+      <w:r>
+        <w:rPr>
+          <w:b w:val="false"/>
+          <w:bCs w:val="false"/>
+          <w:sz w:val="24"/>
+          <w:szCs w:val="24"/>
+        </w:rPr>
+        <w:t>Nachdem das Pendel mithilfe der Aufschwingregelung in die Nähe der oberen Ruhelage gebracht wurde, wird nun ein Regler benötigt, der das Pendel in der Ruhelage stabilisiert. Ein Regler, der diese Aufgabe bewerkstelligen kann, ist der linear-quadratische Regler(LQR), auch Riccati-Regler genannt.</w:t>
+      </w:r>
+    </w:p>
+    <w:p>
+      <w:pPr>
+        <w:pStyle w:val="TextBody"/>
+        <w:rPr>
+          <w:b w:val="false"/>
+          <w:bCs w:val="false"/>
+          <w:sz w:val="24"/>
+          <w:szCs w:val="24"/>
+        </w:rPr>
+      </w:pPr>
+      <w:r>
+        <w:rPr>
+          <w:b w:val="false"/>
+          <w:bCs w:val="false"/>
+          <w:sz w:val="24"/>
+          <w:szCs w:val="24"/>
+        </w:rPr>
+        <w:t>Dieser Regler ist ein Zustandregler, dessen Rückführungmatrix über die Minimierung der quadratischen Kostenfunktion</w:t>
+      </w:r>
+    </w:p>
+    <w:p>
+      <w:pPr>
+        <w:pStyle w:val="TextBody"/>
+        <w:rPr>
+          <w:b w:val="false"/>
+          <w:bCs w:val="false"/>
+          <w:sz w:val="24"/>
+          <w:szCs w:val="24"/>
+        </w:rPr>
+      </w:pPr>
+      <w:r>
+        <w:rPr>
+          <w:b w:val="false"/>
+          <w:bCs w:val="false"/>
+          <w:sz w:val="24"/>
+          <w:szCs w:val="24"/>
+        </w:rPr>
+        <w:t xml:space="preserve">                                                  </w:t>
+      </w:r>
+      <w:r>
+        <w:rPr>
+          <w:b w:val="false"/>
+          <w:bCs w:val="false"/>
+          <w:sz w:val="24"/>
+          <w:szCs w:val="24"/>
+        </w:rPr>
+      </w:r>
+      <m:oMath xmlns:m="http://schemas.openxmlformats.org/officeDocument/2006/math">
+        <m:r>
+          <w:rPr>
+            <w:rFonts w:ascii="Cambria Math" w:hAnsi="Cambria Math"/>
+          </w:rPr>
+          <m:t xml:space="preserve">J</m:t>
+        </m:r>
+        <m:r>
+          <w:rPr>
+            <w:rFonts w:ascii="Cambria Math" w:hAnsi="Cambria Math"/>
+          </w:rPr>
+          <m:t xml:space="preserve">=</m:t>
+        </m:r>
+        <m:f>
+          <m:num>
+            <m:r>
+              <w:rPr>
+                <w:rFonts w:ascii="Cambria Math" w:hAnsi="Cambria Math"/>
+              </w:rPr>
+              <m:t xml:space="preserve">1</m:t>
+            </m:r>
+          </m:num>
+          <m:den>
+            <m:r>
+              <w:rPr>
+                <w:rFonts w:ascii="Cambria Math" w:hAnsi="Cambria Math"/>
+              </w:rPr>
+              <m:t xml:space="preserve">2</m:t>
+            </m:r>
+          </m:den>
+        </m:f>
+        <m:nary>
+          <m:naryPr>
+            <m:chr m:val="∫"/>
+            <m:subHide m:val="1"/>
+            <m:supHide m:val="1"/>
+          </m:naryPr>
+          <m:sub/>
+          <m:sup/>
+          <m:e>
+            <m:d>
+              <m:dPr>
+                <m:begChr m:val="("/>
+                <m:endChr m:val=")"/>
+              </m:dPr>
+              <m:e>
+                <m:bar>
+                  <m:barPr>
+                    <m:pos m:val="bot"/>
+                  </m:barPr>
+                  <m:e>
+                    <m:sSup>
+                      <m:e>
+                        <m:r>
+                          <w:rPr>
+                            <w:rFonts w:ascii="Cambria Math" w:hAnsi="Cambria Math"/>
+                          </w:rPr>
+                          <m:t xml:space="preserve">x</m:t>
+                        </m:r>
+                      </m:e>
+                      <m:sup>
+                        <m:r>
+                          <w:rPr>
+                            <w:rFonts w:ascii="Cambria Math" w:hAnsi="Cambria Math"/>
+                          </w:rPr>
+                          <m:t xml:space="preserve">T</m:t>
+                        </m:r>
+                      </m:sup>
+                    </m:sSup>
+                  </m:e>
+                </m:bar>
+                <m:bar>
+                  <m:barPr>
+                    <m:pos m:val="bot"/>
+                  </m:barPr>
+                  <m:e>
+                    <m:r>
+                      <w:rPr>
+                        <w:rFonts w:ascii="Cambria Math" w:hAnsi="Cambria Math"/>
+                      </w:rPr>
+                      <m:t xml:space="preserve">Q</m:t>
+                    </m:r>
+                  </m:e>
+                </m:bar>
+                <m:bar>
+                  <m:barPr>
+                    <m:pos m:val="bot"/>
+                  </m:barPr>
+                  <m:e>
+                    <m:r>
+                      <w:rPr>
+                        <w:rFonts w:ascii="Cambria Math" w:hAnsi="Cambria Math"/>
+                      </w:rPr>
+                      <m:t xml:space="preserve">x</m:t>
+                    </m:r>
+                  </m:e>
+                </m:bar>
+                <m:r>
+                  <w:rPr>
+                    <w:rFonts w:ascii="Cambria Math" w:hAnsi="Cambria Math"/>
+                  </w:rPr>
+                  <m:t xml:space="preserve">+</m:t>
+                </m:r>
+                <m:bar>
+                  <m:barPr>
+                    <m:pos m:val="bot"/>
+                  </m:barPr>
+                  <m:e>
+                    <m:sSup>
+                      <m:e>
+                        <m:r>
+                          <w:rPr>
+                            <w:rFonts w:ascii="Cambria Math" w:hAnsi="Cambria Math"/>
+                          </w:rPr>
+                          <m:t xml:space="preserve">u</m:t>
+                        </m:r>
+                      </m:e>
+                      <m:sup>
+                        <m:r>
+                          <w:rPr>
+                            <w:rFonts w:ascii="Cambria Math" w:hAnsi="Cambria Math"/>
+                          </w:rPr>
+                          <m:t xml:space="preserve">T</m:t>
+                        </m:r>
+                      </m:sup>
+                    </m:sSup>
+                  </m:e>
+                </m:bar>
+                <m:bar>
+                  <m:barPr>
+                    <m:pos m:val="bot"/>
+                  </m:barPr>
+                  <m:e>
+                    <m:r>
+                      <w:rPr>
+                        <w:rFonts w:ascii="Cambria Math" w:hAnsi="Cambria Math"/>
+                      </w:rPr>
+                      <m:t xml:space="preserve">S</m:t>
+                    </m:r>
+                  </m:e>
+                </m:bar>
+                <m:bar>
+                  <m:barPr>
+                    <m:pos m:val="bot"/>
+                  </m:barPr>
+                  <m:e>
+                    <m:r>
+                      <w:rPr>
+                        <w:rFonts w:ascii="Cambria Math" w:hAnsi="Cambria Math"/>
+                      </w:rPr>
+                      <m:t xml:space="preserve">u</m:t>
+                    </m:r>
+                  </m:e>
+                </m:bar>
+              </m:e>
+            </m:d>
+            <m:r>
+              <w:rPr>
+                <w:rFonts w:ascii="Cambria Math" w:hAnsi="Cambria Math"/>
+              </w:rPr>
+              <m:t xml:space="preserve">dt</m:t>
+            </m:r>
+          </m:e>
+        </m:nary>
+      </m:oMath>
+    </w:p>
+    <w:p>
+      <w:pPr>
+        <w:pStyle w:val="TextBody"/>
+        <w:rPr>
+          <w:b w:val="false"/>
+          <w:bCs w:val="false"/>
+          <w:sz w:val="24"/>
+          <w:szCs w:val="24"/>
+        </w:rPr>
+      </w:pPr>
+      <w:r>
+        <w:rPr>
+          <w:b w:val="false"/>
+          <w:bCs w:val="false"/>
+          <w:sz w:val="24"/>
+          <w:szCs w:val="24"/>
+        </w:rPr>
+        <w:t xml:space="preserve">ermittelt wird. </w:t>
+      </w:r>
+      <w:r>
+        <w:rPr>
+          <w:b w:val="false"/>
+          <w:bCs w:val="false"/>
+          <w:sz w:val="24"/>
+          <w:szCs w:val="24"/>
+        </w:rPr>
+      </w:r>
+      <m:oMath xmlns:m="http://schemas.openxmlformats.org/officeDocument/2006/math">
+        <m:bar>
+          <m:barPr>
+            <m:pos m:val="bot"/>
+          </m:barPr>
+          <m:e>
+            <m:r>
+              <w:rPr>
+                <w:rFonts w:ascii="Cambria Math" w:hAnsi="Cambria Math"/>
+              </w:rPr>
+              <m:t xml:space="preserve">Q</m:t>
+            </m:r>
+          </m:e>
+        </m:bar>
+      </m:oMath>
+      <w:r>
+        <w:rPr>
+          <w:b w:val="false"/>
+          <w:bCs w:val="false"/>
+          <w:sz w:val="24"/>
+          <w:szCs w:val="24"/>
+        </w:rPr>
+        <w:t>und</w:t>
+      </w:r>
+      <w:r>
+        <w:rPr>
+          <w:b w:val="false"/>
+          <w:bCs w:val="false"/>
+          <w:sz w:val="24"/>
+          <w:szCs w:val="24"/>
+        </w:rPr>
+        <w:t xml:space="preserve">  </w:t>
+      </w:r>
+      <w:r>
+        <w:rPr>
+          <w:b w:val="false"/>
+          <w:bCs w:val="false"/>
+          <w:sz w:val="24"/>
+          <w:szCs w:val="24"/>
+        </w:rPr>
+      </w:r>
+      <m:oMath xmlns:m="http://schemas.openxmlformats.org/officeDocument/2006/math">
+        <m:bar>
+          <m:barPr>
+            <m:pos m:val="bot"/>
+          </m:barPr>
+          <m:e>
+            <m:r>
+              <w:rPr>
+                <w:rFonts w:ascii="Cambria Math" w:hAnsi="Cambria Math"/>
+              </w:rPr>
+              <m:t xml:space="preserve">S</m:t>
+            </m:r>
+          </m:e>
+        </m:bar>
+      </m:oMath>
+      <w:r>
+        <w:rPr>
+          <w:b w:val="false"/>
+          <w:bCs w:val="false"/>
+          <w:sz w:val="24"/>
+          <w:szCs w:val="24"/>
+        </w:rPr>
+        <w:t>sind sogenannte Gewichtungsmatrizen, um die Zustandsgrößen und die Stellgrößen zu gewichten.</w:t>
+      </w:r>
+    </w:p>
+    <w:p>
+      <w:pPr>
+        <w:pStyle w:val="TextBody"/>
+        <w:rPr>
+          <w:b w:val="false"/>
+          <w:bCs w:val="false"/>
+          <w:sz w:val="24"/>
+          <w:szCs w:val="24"/>
+        </w:rPr>
+      </w:pPr>
+      <w:r>
+        <w:rPr>
+          <w:b w:val="false"/>
+          <w:bCs w:val="false"/>
+          <w:sz w:val="24"/>
+          <w:szCs w:val="24"/>
+        </w:rPr>
+        <w:t>Die Aufgabe, eine Stellgröße</w:t>
+      </w:r>
+      <w:r>
+        <w:rPr>
+          <w:b w:val="false"/>
+          <w:bCs w:val="false"/>
+          <w:sz w:val="24"/>
+          <w:szCs w:val="24"/>
+        </w:rPr>
+      </w:r>
+      <m:oMath xmlns:m="http://schemas.openxmlformats.org/officeDocument/2006/math">
+        <m:bar>
+          <m:barPr>
+            <m:pos m:val="bot"/>
+          </m:barPr>
+          <m:e>
+            <m:r>
+              <w:rPr>
+                <w:rFonts w:ascii="Cambria Math" w:hAnsi="Cambria Math"/>
+              </w:rPr>
+              <m:t xml:space="preserve">u</m:t>
+            </m:r>
+          </m:e>
+        </m:bar>
+        <m:d>
+          <m:dPr>
+            <m:begChr m:val="("/>
+            <m:endChr m:val=")"/>
+          </m:dPr>
+          <m:e>
+            <m:r>
+              <w:rPr>
+                <w:rFonts w:ascii="Cambria Math" w:hAnsi="Cambria Math"/>
+              </w:rPr>
+              <m:t xml:space="preserve">t</m:t>
+            </m:r>
+          </m:e>
+        </m:d>
+      </m:oMath>
+      <w:r>
+        <w:rPr>
+          <w:b w:val="false"/>
+          <w:bCs w:val="false"/>
+          <w:sz w:val="24"/>
+          <w:szCs w:val="24"/>
+        </w:rPr>
+        <w:t>zu finden, die das Gütemaß aus Gleichung (4.12) mit der Bedingung</w:t>
+      </w:r>
+    </w:p>
+    <w:p>
+      <w:pPr>
+        <w:pStyle w:val="TextBody"/>
+        <w:rPr>
+          <w:b w:val="false"/>
+          <w:bCs w:val="false"/>
+          <w:sz w:val="24"/>
+          <w:szCs w:val="24"/>
+        </w:rPr>
+      </w:pPr>
+      <w:r>
+        <w:rPr>
+          <w:b w:val="false"/>
+          <w:bCs w:val="false"/>
+          <w:sz w:val="24"/>
+          <w:szCs w:val="24"/>
+        </w:rPr>
+        <w:t xml:space="preserve">                                                         </w:t>
+      </w:r>
+      <w:r>
+        <w:rPr>
+          <w:b w:val="false"/>
+          <w:bCs w:val="false"/>
+          <w:sz w:val="24"/>
+          <w:szCs w:val="24"/>
+        </w:rPr>
+      </w:r>
+      <m:oMath xmlns:m="http://schemas.openxmlformats.org/officeDocument/2006/math">
+        <m:bar>
+          <m:barPr>
+            <m:pos m:val="bot"/>
+          </m:barPr>
+          <m:e>
+            <m:acc>
+              <m:accPr>
+                <m:chr m:val="˙"/>
+              </m:accPr>
+              <m:e>
+                <m:r>
+                  <w:rPr>
+                    <w:rFonts w:ascii="Cambria Math" w:hAnsi="Cambria Math"/>
+                  </w:rPr>
+                  <m:t xml:space="preserve">x</m:t>
+                </m:r>
+              </m:e>
+            </m:acc>
+          </m:e>
+        </m:bar>
+        <m:r>
+          <w:rPr>
+            <w:rFonts w:ascii="Cambria Math" w:hAnsi="Cambria Math"/>
+          </w:rPr>
+          <m:t xml:space="preserve">=</m:t>
+        </m:r>
+        <m:bar>
+          <m:barPr>
+            <m:pos m:val="bot"/>
+          </m:barPr>
+          <m:e>
+            <m:r>
+              <w:rPr>
+                <w:rFonts w:ascii="Cambria Math" w:hAnsi="Cambria Math"/>
+              </w:rPr>
+              <m:t xml:space="preserve">Ax</m:t>
+            </m:r>
+          </m:e>
+        </m:bar>
+        <m:d>
+          <m:dPr>
+            <m:begChr m:val="("/>
+            <m:endChr m:val=")"/>
+          </m:dPr>
+          <m:e>
+            <m:r>
+              <w:rPr>
+                <w:rFonts w:ascii="Cambria Math" w:hAnsi="Cambria Math"/>
+              </w:rPr>
+              <m:t xml:space="preserve">t</m:t>
+            </m:r>
+          </m:e>
+        </m:d>
+        <m:r>
+          <w:rPr>
+            <w:rFonts w:ascii="Cambria Math" w:hAnsi="Cambria Math"/>
+          </w:rPr>
+          <m:t xml:space="preserve">+</m:t>
+        </m:r>
+        <m:bar>
+          <m:barPr>
+            <m:pos m:val="bot"/>
+          </m:barPr>
+          <m:e>
+            <m:r>
+              <w:rPr>
+                <w:rFonts w:ascii="Cambria Math" w:hAnsi="Cambria Math"/>
+              </w:rPr>
+              <m:t xml:space="preserve">Bu</m:t>
+            </m:r>
+          </m:e>
+        </m:bar>
+        <m:d>
+          <m:dPr>
+            <m:begChr m:val="("/>
+            <m:endChr m:val=")"/>
+          </m:dPr>
+          <m:e>
+            <m:r>
+              <w:rPr>
+                <w:rFonts w:ascii="Cambria Math" w:hAnsi="Cambria Math"/>
+              </w:rPr>
+              <m:t xml:space="preserve">t</m:t>
+            </m:r>
+          </m:e>
+        </m:d>
+      </m:oMath>
+      <w:r>
+        <w:rPr>
+          <w:b w:val="false"/>
+          <w:bCs w:val="false"/>
+          <w:sz w:val="24"/>
+          <w:szCs w:val="24"/>
+        </w:rPr>
+        <w:t xml:space="preserve"> </w:t>
+      </w:r>
+    </w:p>
+    <w:p>
+      <w:pPr>
+        <w:pStyle w:val="TextBody"/>
+        <w:rPr>
+          <w:b w:val="false"/>
+          <w:bCs w:val="false"/>
+          <w:sz w:val="24"/>
+          <w:szCs w:val="24"/>
+        </w:rPr>
+      </w:pPr>
+      <w:r>
+        <w:rPr>
+          <w:b w:val="false"/>
+          <w:bCs w:val="false"/>
+          <w:sz w:val="24"/>
+          <w:szCs w:val="24"/>
+        </w:rPr>
+        <w:t>minimiert, löst das Regelgesetz:</w:t>
+      </w:r>
+    </w:p>
+    <w:p>
+      <w:pPr>
+        <w:pStyle w:val="TextBody"/>
+        <w:rPr>
+          <w:b w:val="false"/>
+          <w:bCs w:val="false"/>
+          <w:sz w:val="24"/>
+          <w:szCs w:val="24"/>
+        </w:rPr>
+      </w:pPr>
+      <w:r>
+        <w:rPr>
+          <w:b w:val="false"/>
+          <w:bCs w:val="false"/>
+          <w:sz w:val="24"/>
+          <w:szCs w:val="24"/>
+        </w:rPr>
+        <w:t xml:space="preserve">                                                          </w:t>
+      </w:r>
+      <w:r>
+        <w:rPr>
+          <w:b w:val="false"/>
+          <w:bCs w:val="false"/>
+          <w:sz w:val="24"/>
+          <w:szCs w:val="24"/>
+        </w:rPr>
+      </w:r>
+      <m:oMath xmlns:m="http://schemas.openxmlformats.org/officeDocument/2006/math">
+        <m:r>
+          <w:rPr>
+            <w:rFonts w:ascii="Cambria Math" w:hAnsi="Cambria Math"/>
+          </w:rPr>
+          <m:t xml:space="preserve">u</m:t>
+        </m:r>
+        <m:d>
+          <m:dPr>
+            <m:begChr m:val="("/>
+            <m:endChr m:val=")"/>
+          </m:dPr>
+          <m:e>
+            <m:r>
+              <w:rPr>
+                <w:rFonts w:ascii="Cambria Math" w:hAnsi="Cambria Math"/>
+              </w:rPr>
+              <m:t xml:space="preserve">t</m:t>
+            </m:r>
+          </m:e>
+        </m:d>
+        <m:r>
+          <w:rPr>
+            <w:rFonts w:ascii="Cambria Math" w:hAnsi="Cambria Math"/>
+          </w:rPr>
+          <m:t xml:space="preserve">=</m:t>
+        </m:r>
+        <m:bar>
+          <m:barPr>
+            <m:pos m:val="bot"/>
+          </m:barPr>
+          <m:e>
+            <m:r>
+              <w:rPr>
+                <w:rFonts w:ascii="Cambria Math" w:hAnsi="Cambria Math"/>
+              </w:rPr>
+              <m:t xml:space="preserve">K</m:t>
+            </m:r>
+          </m:e>
+        </m:bar>
+        <m:bar>
+          <m:barPr>
+            <m:pos m:val="bot"/>
+          </m:barPr>
+          <m:e>
+            <m:r>
+              <w:rPr>
+                <w:rFonts w:ascii="Cambria Math" w:hAnsi="Cambria Math"/>
+              </w:rPr>
+              <m:t xml:space="preserve">x</m:t>
+            </m:r>
+          </m:e>
+        </m:bar>
+        <m:d>
+          <m:dPr>
+            <m:begChr m:val="("/>
+            <m:endChr m:val=")"/>
+          </m:dPr>
+          <m:e>
+            <m:r>
+              <w:rPr>
+                <w:rFonts w:ascii="Cambria Math" w:hAnsi="Cambria Math"/>
+              </w:rPr>
+              <m:t xml:space="preserve">t</m:t>
+            </m:r>
+          </m:e>
+        </m:d>
+      </m:oMath>
+      <w:r>
+        <w:rPr>
+          <w:b w:val="false"/>
+          <w:bCs w:val="false"/>
+          <w:sz w:val="24"/>
+          <w:szCs w:val="24"/>
+        </w:rPr>
+        <w:t xml:space="preserve"> </w:t>
+      </w:r>
+    </w:p>
+    <w:p>
+      <w:pPr>
+        <w:pStyle w:val="TextBody"/>
+        <w:rPr>
+          <w:b w:val="false"/>
+          <w:bCs w:val="false"/>
+          <w:sz w:val="24"/>
+          <w:szCs w:val="24"/>
+        </w:rPr>
+      </w:pPr>
+      <w:r>
+        <w:rPr>
+          <w:b w:val="false"/>
+          <w:bCs w:val="false"/>
+          <w:sz w:val="24"/>
+          <w:szCs w:val="24"/>
+        </w:rPr>
+        <w:t>mit</w:t>
+      </w:r>
+    </w:p>
+    <w:p>
+      <w:pPr>
+        <w:pStyle w:val="TextBody"/>
+        <w:rPr>
+          <w:b w:val="false"/>
+          <w:bCs w:val="false"/>
+          <w:sz w:val="24"/>
+          <w:szCs w:val="24"/>
+        </w:rPr>
+      </w:pPr>
+      <w:r>
+        <w:rPr>
+          <w:b w:val="false"/>
+          <w:bCs w:val="false"/>
+          <w:sz w:val="24"/>
+          <w:szCs w:val="24"/>
+        </w:rPr>
         <w:t xml:space="preserve">                                                        </w:t>
+      </w:r>
+      <w:r>
+        <w:rPr>
+          <w:b w:val="false"/>
+          <w:bCs w:val="false"/>
+          <w:sz w:val="24"/>
+          <w:szCs w:val="24"/>
+        </w:rPr>
+      </w:r>
+      <m:oMath xmlns:m="http://schemas.openxmlformats.org/officeDocument/2006/math">
+        <m:bar>
+          <m:barPr>
+            <m:pos m:val="bot"/>
+          </m:barPr>
+          <m:e>
+            <m:r>
+              <w:rPr>
+                <w:rFonts w:ascii="Cambria Math" w:hAnsi="Cambria Math"/>
+              </w:rPr>
+              <m:t xml:space="preserve">K</m:t>
+            </m:r>
+          </m:e>
+        </m:bar>
+        <m:r>
+          <w:rPr>
+            <w:rFonts w:ascii="Cambria Math" w:hAnsi="Cambria Math"/>
+          </w:rPr>
+          <m:t xml:space="preserve">=</m:t>
+        </m:r>
+        <m:r>
+          <w:rPr>
+            <w:rFonts w:ascii="Cambria Math" w:hAnsi="Cambria Math"/>
+          </w:rPr>
+          <m:t xml:space="preserve">−</m:t>
+        </m:r>
+        <m:bar>
+          <m:barPr>
+            <m:pos m:val="bot"/>
+          </m:barPr>
+          <m:e>
+            <m:sSup>
+              <m:e>
+                <m:r>
+                  <w:rPr>
+                    <w:rFonts w:ascii="Cambria Math" w:hAnsi="Cambria Math"/>
+                  </w:rPr>
+                  <m:t xml:space="preserve">S</m:t>
+                </m:r>
+              </m:e>
+              <m:sup>
+                <m:r>
+                  <w:rPr>
+                    <w:rFonts w:ascii="Cambria Math" w:hAnsi="Cambria Math"/>
+                  </w:rPr>
+                  <m:t xml:space="preserve">−</m:t>
+                </m:r>
+                <m:r>
+                  <w:rPr>
+                    <w:rFonts w:ascii="Cambria Math" w:hAnsi="Cambria Math"/>
+                  </w:rPr>
+                  <m:t xml:space="preserve">1</m:t>
+                </m:r>
+              </m:sup>
+            </m:sSup>
+          </m:e>
+        </m:bar>
+        <m:bar>
+          <m:barPr>
+            <m:pos m:val="bot"/>
+          </m:barPr>
+          <m:e>
+            <m:r>
+              <w:rPr>
+                <w:rFonts w:ascii="Cambria Math" w:hAnsi="Cambria Math"/>
+              </w:rPr>
+              <m:t xml:space="preserve">B</m:t>
+            </m:r>
+          </m:e>
+        </m:bar>
+        <m:bar>
+          <m:barPr>
+            <m:pos m:val="bot"/>
+          </m:barPr>
+          <m:e>
+            <m:r>
+              <w:rPr>
+                <w:rFonts w:ascii="Cambria Math" w:hAnsi="Cambria Math"/>
+              </w:rPr>
+              <m:t xml:space="preserve">P</m:t>
+            </m:r>
+          </m:e>
+        </m:bar>
+        <m:bar>
+          <m:barPr>
+            <m:pos m:val="bot"/>
+          </m:barPr>
+          <m:e>
+            <m:r>
+              <w:rPr>
+                <w:rFonts w:ascii="Cambria Math" w:hAnsi="Cambria Math"/>
+              </w:rPr>
+              <m:t xml:space="preserve">x</m:t>
+            </m:r>
+          </m:e>
+        </m:bar>
+        <m:d>
+          <m:dPr>
+            <m:begChr m:val="("/>
+            <m:endChr m:val=")"/>
+          </m:dPr>
+          <m:e>
+            <m:r>
+              <w:rPr>
+                <w:rFonts w:ascii="Cambria Math" w:hAnsi="Cambria Math"/>
+              </w:rPr>
+              <m:t xml:space="preserve">t</m:t>
+            </m:r>
+          </m:e>
+        </m:d>
+      </m:oMath>
+      <w:r>
+        <w:rPr>
+          <w:b w:val="false"/>
+          <w:bCs w:val="false"/>
+          <w:sz w:val="24"/>
+          <w:szCs w:val="24"/>
+        </w:rPr>
+        <w:t xml:space="preserve"> </w:t>
+      </w:r>
+    </w:p>
+    <w:p>
+      <w:pPr>
+        <w:pStyle w:val="TextBody"/>
+        <w:rPr>
+          <w:b w:val="false"/>
+          <w:bCs w:val="false"/>
+          <w:sz w:val="24"/>
+          <w:szCs w:val="24"/>
+        </w:rPr>
+      </w:pPr>
+      <w:r>
+        <w:rPr>
+          <w:b w:val="false"/>
+          <w:bCs w:val="false"/>
+          <w:sz w:val="24"/>
+          <w:szCs w:val="24"/>
+        </w:rPr>
+        <w:t>Hier ist</w:t>
+      </w:r>
+      <w:r>
+        <w:rPr>
+          <w:b w:val="false"/>
+          <w:bCs w:val="false"/>
+          <w:sz w:val="24"/>
+          <w:szCs w:val="24"/>
+        </w:rPr>
+      </w:r>
+      <m:oMath xmlns:m="http://schemas.openxmlformats.org/officeDocument/2006/math"/>
+      <w:r>
+        <w:rPr>
+          <w:b w:val="false"/>
+          <w:bCs w:val="false"/>
+          <w:sz w:val="24"/>
+          <w:szCs w:val="24"/>
+        </w:rPr>
+        <w:t>die numerische Lösung der algebraischen Riccati Gleichung</w:t>
+      </w:r>
+    </w:p>
+    <w:p>
+      <w:pPr>
+        <w:pStyle w:val="TextBody"/>
+        <w:rPr>
+          <w:b w:val="false"/>
+          <w:bCs w:val="false"/>
+          <w:sz w:val="24"/>
+          <w:szCs w:val="24"/>
+        </w:rPr>
+      </w:pPr>
+      <w:r>
+        <w:rPr>
+          <w:b w:val="false"/>
+          <w:bCs w:val="false"/>
+          <w:sz w:val="24"/>
+          <w:szCs w:val="24"/>
+        </w:rPr>
+        <w:t xml:space="preserve">                                               </w:t>
+      </w:r>
+      <w:r>
+        <w:rPr>
+          <w:b w:val="false"/>
+          <w:bCs w:val="false"/>
+          <w:sz w:val="24"/>
+          <w:szCs w:val="24"/>
+        </w:rPr>
+      </w:r>
+      <m:oMath xmlns:m="http://schemas.openxmlformats.org/officeDocument/2006/math">
+        <m:sSup>
+          <m:e>
+            <m:bar>
+              <m:barPr>
+                <m:pos m:val="bot"/>
+              </m:barPr>
+              <m:e>
+                <m:r>
+                  <w:rPr>
+                    <w:rFonts w:ascii="Cambria Math" w:hAnsi="Cambria Math"/>
+                  </w:rPr>
+                  <m:t xml:space="preserve">P</m:t>
+                </m:r>
+                <m:r>
+                  <w:rPr>
+                    <w:rFonts w:ascii="Cambria Math" w:hAnsi="Cambria Math"/>
+                  </w:rPr>
+                  <m:t xml:space="preserve">B</m:t>
+                </m:r>
+                <m:r>
+                  <w:rPr>
+                    <w:rFonts w:ascii="Cambria Math" w:hAnsi="Cambria Math"/>
+                  </w:rPr>
+                  <m:t xml:space="preserve">S</m:t>
+                </m:r>
+              </m:e>
+            </m:bar>
+          </m:e>
+          <m:sup>
+            <m:r>
+              <w:rPr>
+                <w:rFonts w:ascii="Cambria Math" w:hAnsi="Cambria Math"/>
+              </w:rPr>
+              <m:t xml:space="preserve">−</m:t>
+            </m:r>
+            <m:r>
+              <w:rPr>
+                <w:rFonts w:ascii="Cambria Math" w:hAnsi="Cambria Math"/>
+              </w:rPr>
+              <m:t xml:space="preserve">1</m:t>
+            </m:r>
+          </m:sup>
+        </m:sSup>
+        <m:sSup>
+          <m:e>
+            <m:bar>
+              <m:barPr>
+                <m:pos m:val="bot"/>
+              </m:barPr>
+              <m:e>
+                <m:r>
+                  <w:rPr>
+                    <w:rFonts w:ascii="Cambria Math" w:hAnsi="Cambria Math"/>
+                  </w:rPr>
+                  <m:t xml:space="preserve">B</m:t>
+                </m:r>
+              </m:e>
+            </m:bar>
+          </m:e>
+          <m:sup>
+            <m:r>
+              <w:rPr>
+                <w:rFonts w:ascii="Cambria Math" w:hAnsi="Cambria Math"/>
+              </w:rPr>
+              <m:t xml:space="preserve">T</m:t>
+            </m:r>
+          </m:sup>
+        </m:sSup>
+        <m:bar>
+          <m:barPr>
+            <m:pos m:val="bot"/>
+          </m:barPr>
+          <m:e>
+            <m:r>
+              <w:rPr>
+                <w:rFonts w:ascii="Cambria Math" w:hAnsi="Cambria Math"/>
+              </w:rPr>
+              <m:t xml:space="preserve">P</m:t>
+            </m:r>
+          </m:e>
+        </m:bar>
+        <m:r>
+          <w:rPr>
+            <w:rFonts w:ascii="Cambria Math" w:hAnsi="Cambria Math"/>
+          </w:rPr>
+          <m:t xml:space="preserve">−</m:t>
+        </m:r>
+        <m:bar>
+          <m:barPr>
+            <m:pos m:val="bot"/>
+          </m:barPr>
+          <m:e>
+            <m:r>
+              <w:rPr>
+                <w:rFonts w:ascii="Cambria Math" w:hAnsi="Cambria Math"/>
+              </w:rPr>
+              <m:t xml:space="preserve">PA</m:t>
+            </m:r>
+          </m:e>
+        </m:bar>
+        <m:r>
+          <w:rPr>
+            <w:rFonts w:ascii="Cambria Math" w:hAnsi="Cambria Math"/>
+          </w:rPr>
+          <m:t xml:space="preserve">−</m:t>
+        </m:r>
+        <m:sSup>
+          <m:e>
+            <m:bar>
+              <m:barPr>
+                <m:pos m:val="bot"/>
+              </m:barPr>
+              <m:e>
+                <m:r>
+                  <w:rPr>
+                    <w:rFonts w:ascii="Cambria Math" w:hAnsi="Cambria Math"/>
+                  </w:rPr>
+                  <m:t xml:space="preserve">A</m:t>
+                </m:r>
+              </m:e>
+            </m:bar>
+          </m:e>
+          <m:sup>
+            <m:r>
+              <w:rPr>
+                <w:rFonts w:ascii="Cambria Math" w:hAnsi="Cambria Math"/>
+              </w:rPr>
+              <m:t xml:space="preserve">T</m:t>
+            </m:r>
+          </m:sup>
+        </m:sSup>
+        <m:bar>
+          <m:barPr>
+            <m:pos m:val="bot"/>
+          </m:barPr>
+          <m:e>
+            <m:r>
+              <w:rPr>
+                <w:rFonts w:ascii="Cambria Math" w:hAnsi="Cambria Math"/>
+              </w:rPr>
+              <m:t xml:space="preserve">P</m:t>
+            </m:r>
+          </m:e>
+        </m:bar>
+        <m:r>
+          <w:rPr>
+            <w:rFonts w:ascii="Cambria Math" w:hAnsi="Cambria Math"/>
+          </w:rPr>
+          <m:t xml:space="preserve">−</m:t>
+        </m:r>
+        <m:bar>
+          <m:barPr>
+            <m:pos m:val="bot"/>
+          </m:barPr>
+          <m:e>
+            <m:r>
+              <w:rPr>
+                <w:rFonts w:ascii="Cambria Math" w:hAnsi="Cambria Math"/>
+              </w:rPr>
+              <m:t xml:space="preserve">Q</m:t>
+            </m:r>
+          </m:e>
+        </m:bar>
+        <m:r>
+          <w:rPr>
+            <w:rFonts w:ascii="Cambria Math" w:hAnsi="Cambria Math"/>
+          </w:rPr>
+          <m:t xml:space="preserve">=</m:t>
+        </m:r>
+        <m:bar>
+          <m:barPr>
+            <m:pos m:val="bot"/>
+          </m:barPr>
+          <m:e>
+            <m:r>
+              <w:rPr>
+                <w:rFonts w:ascii="Cambria Math" w:hAnsi="Cambria Math"/>
+              </w:rPr>
+              <m:t xml:space="preserve">0</m:t>
+            </m:r>
+          </m:e>
+        </m:bar>
+      </m:oMath>
+    </w:p>
+    <w:p>
+      <w:pPr>
+        <w:pStyle w:val="TextBody"/>
+        <w:rPr>
+          <w:b w:val="false"/>
+          <w:bCs w:val="false"/>
+          <w:sz w:val="24"/>
+          <w:szCs w:val="24"/>
+        </w:rPr>
+      </w:pPr>
+      <w:r>
+        <w:rPr>
+          <w:b w:val="false"/>
+          <w:bCs w:val="false"/>
+          <w:sz w:val="24"/>
+          <w:szCs w:val="24"/>
+        </w:rPr>
+        <w:t xml:space="preserve">Diese Gleichung kann mit Hilfe eines Transformationsansatzes gelöst werden. Da </w:t>
+      </w:r>
+      <w:r>
+        <w:rPr>
+          <w:b w:val="false"/>
+          <w:bCs w:val="false"/>
+          <w:sz w:val="24"/>
+          <w:szCs w:val="24"/>
+        </w:rPr>
+      </w:r>
+      <m:oMath xmlns:m="http://schemas.openxmlformats.org/officeDocument/2006/math">
+        <m:bar>
+          <m:barPr>
+            <m:pos m:val="bot"/>
+          </m:barPr>
+          <m:e>
+            <m:r>
+              <w:rPr>
+                <w:rFonts w:ascii="Cambria Math" w:hAnsi="Cambria Math"/>
+              </w:rPr>
+              <m:t xml:space="preserve">K</m:t>
+            </m:r>
+          </m:e>
+        </m:bar>
+      </m:oMath>
+      <w:r>
+        <w:rPr>
+          <w:b w:val="false"/>
+          <w:bCs w:val="false"/>
+          <w:sz w:val="24"/>
+          <w:szCs w:val="24"/>
+        </w:rPr>
+        <w:t xml:space="preserve">aber mithilfe von </w:t>
+      </w:r>
+      <w:r>
+        <w:rPr>
+          <w:b w:val="false"/>
+          <w:bCs w:val="false"/>
+          <w:i/>
+          <w:iCs/>
+          <w:sz w:val="24"/>
+          <w:szCs w:val="24"/>
+        </w:rPr>
+        <w:t>LabVIEW</w:t>
+      </w:r>
+      <w:r>
+        <w:rPr>
+          <w:b w:val="false"/>
+          <w:bCs w:val="false"/>
+          <w:sz w:val="24"/>
+          <w:szCs w:val="24"/>
+        </w:rPr>
+        <w:t xml:space="preserve"> 2014 berechnet werden. Muss in diesem Fall </w:t>
+      </w:r>
+      <w:r>
+        <w:rPr>
+          <w:b w:val="false"/>
+          <w:bCs w:val="false"/>
+          <w:sz w:val="24"/>
+          <w:szCs w:val="24"/>
+        </w:rPr>
+      </w:r>
+      <m:oMath xmlns:m="http://schemas.openxmlformats.org/officeDocument/2006/math">
+        <m:bar>
+          <m:barPr>
+            <m:pos m:val="bot"/>
+          </m:barPr>
+          <m:e>
+            <m:r>
+              <w:rPr>
+                <w:rFonts w:ascii="Cambria Math" w:hAnsi="Cambria Math"/>
+              </w:rPr>
+              <m:t xml:space="preserve">P</m:t>
+            </m:r>
+          </m:e>
+        </m:bar>
+      </m:oMath>
+      <w:r>
+        <w:rPr>
+          <w:b w:val="false"/>
+          <w:bCs w:val="false"/>
+          <w:sz w:val="24"/>
+          <w:szCs w:val="24"/>
+        </w:rPr>
+        <w:t>nicht explizit augerechnet werden.</w:t>
+      </w:r>
+    </w:p>
+    <w:p>
+      <w:pPr>
+        <w:pStyle w:val="TextBody"/>
+        <w:rPr>
+          <w:b w:val="false"/>
+          <w:bCs w:val="false"/>
+          <w:sz w:val="24"/>
+          <w:szCs w:val="24"/>
+        </w:rPr>
+      </w:pPr>
+      <w:r>
+        <w:rPr>
+          <w:b w:val="false"/>
+          <w:bCs w:val="false"/>
+          <w:sz w:val="24"/>
+          <w:szCs w:val="24"/>
+        </w:rPr>
+        <w:t xml:space="preserve">                                    </w:t>
       </w:r>
     </w:p>
     <w:p>
@@ -2066,7 +4977,7 @@
     <w:tbl>
       <w:tblPr>
         <w:jc w:val="left"/>
-        <w:tblInd w:w="47" w:type="dxa"/>
+        <w:tblInd w:w="45" w:type="dxa"/>
         <w:tblBorders>
           <w:top w:val="single" w:sz="2" w:space="0" w:color="000001"/>
           <w:left w:val="single" w:sz="2" w:space="0" w:color="000001"/>
@@ -2077,15 +4988,15 @@
         </w:tblBorders>
         <w:tblCellMar>
           <w:top w:w="55" w:type="dxa"/>
-          <w:left w:w="45" w:type="dxa"/>
+          <w:left w:w="42" w:type="dxa"/>
           <w:bottom w:w="55" w:type="dxa"/>
           <w:right w:w="55" w:type="dxa"/>
         </w:tblCellMar>
       </w:tblPr>
       <w:tblGrid>
         <w:gridCol w:w="3212"/>
-        <w:gridCol w:w="3207"/>
-        <w:gridCol w:w="3219"/>
+        <w:gridCol w:w="3205"/>
+        <w:gridCol w:w="3221"/>
       </w:tblGrid>
       <w:tr>
         <w:trPr>
@@ -2104,7 +5015,7 @@
             </w:tcBorders>
             <w:shd w:fill="FFFFFF" w:val="clear"/>
             <w:tcMar>
-              <w:left w:w="45" w:type="dxa"/>
+              <w:left w:w="42" w:type="dxa"/>
             </w:tcMar>
           </w:tcPr>
           <w:p>
@@ -2120,7 +5031,7 @@
         </w:tc>
         <w:tc>
           <w:tcPr>
-            <w:tcW w:w="3207" w:type="dxa"/>
+            <w:tcW w:w="3205" w:type="dxa"/>
             <w:tcBorders>
               <w:top w:val="single" w:sz="2" w:space="0" w:color="000001"/>
               <w:left w:val="single" w:sz="2" w:space="0" w:color="000001"/>
@@ -2131,7 +5042,7 @@
             </w:tcBorders>
             <w:shd w:fill="FFFFFF" w:val="clear"/>
             <w:tcMar>
-              <w:left w:w="45" w:type="dxa"/>
+              <w:left w:w="42" w:type="dxa"/>
             </w:tcMar>
           </w:tcPr>
           <w:p>
@@ -2148,7 +5059,7 @@
         </w:tc>
         <w:tc>
           <w:tcPr>
-            <w:tcW w:w="3219" w:type="dxa"/>
+            <w:tcW w:w="3221" w:type="dxa"/>
             <w:tcBorders>
               <w:top w:val="single" w:sz="2" w:space="0" w:color="000001"/>
               <w:left w:val="single" w:sz="2" w:space="0" w:color="000001"/>
@@ -2159,7 +5070,7 @@
             </w:tcBorders>
             <w:shd w:fill="FFFFFF" w:val="clear"/>
             <w:tcMar>
-              <w:left w:w="45" w:type="dxa"/>
+              <w:left w:w="42" w:type="dxa"/>
             </w:tcMar>
           </w:tcPr>
           <w:p>
@@ -2192,7 +5103,7 @@
             </w:tcBorders>
             <w:shd w:fill="FFFFFF" w:val="clear"/>
             <w:tcMar>
-              <w:left w:w="45" w:type="dxa"/>
+              <w:left w:w="42" w:type="dxa"/>
             </w:tcMar>
           </w:tcPr>
           <w:p>
@@ -2209,7 +5120,7 @@
         </w:tc>
         <w:tc>
           <w:tcPr>
-            <w:tcW w:w="3207" w:type="dxa"/>
+            <w:tcW w:w="3205" w:type="dxa"/>
             <w:tcBorders>
               <w:top w:val="nil"/>
               <w:left w:val="single" w:sz="2" w:space="0" w:color="000001"/>
@@ -2220,7 +5131,7 @@
             </w:tcBorders>
             <w:shd w:fill="FFFFFF" w:val="clear"/>
             <w:tcMar>
-              <w:left w:w="45" w:type="dxa"/>
+              <w:left w:w="42" w:type="dxa"/>
             </w:tcMar>
           </w:tcPr>
           <w:p>
@@ -2244,7 +5155,7 @@
         </w:tc>
         <w:tc>
           <w:tcPr>
-            <w:tcW w:w="3219" w:type="dxa"/>
+            <w:tcW w:w="3221" w:type="dxa"/>
             <w:tcBorders>
               <w:top w:val="nil"/>
               <w:left w:val="single" w:sz="2" w:space="0" w:color="000001"/>
@@ -2255,7 +5166,7 @@
             </w:tcBorders>
             <w:shd w:fill="FFFFFF" w:val="clear"/>
             <w:tcMar>
-              <w:left w:w="45" w:type="dxa"/>
+              <w:left w:w="42" w:type="dxa"/>
             </w:tcMar>
           </w:tcPr>
           <w:p>
@@ -2301,7 +5212,7 @@
             </w:tcBorders>
             <w:shd w:fill="FFFFFF" w:val="clear"/>
             <w:tcMar>
-              <w:left w:w="45" w:type="dxa"/>
+              <w:left w:w="42" w:type="dxa"/>
             </w:tcMar>
           </w:tcPr>
           <w:p>
@@ -2318,7 +5229,7 @@
         </w:tc>
         <w:tc>
           <w:tcPr>
-            <w:tcW w:w="3207" w:type="dxa"/>
+            <w:tcW w:w="3205" w:type="dxa"/>
             <w:tcBorders>
               <w:top w:val="nil"/>
               <w:left w:val="single" w:sz="2" w:space="0" w:color="000001"/>
@@ -2329,7 +5240,7 @@
             </w:tcBorders>
             <w:shd w:fill="FFFFFF" w:val="clear"/>
             <w:tcMar>
-              <w:left w:w="45" w:type="dxa"/>
+              <w:left w:w="42" w:type="dxa"/>
             </w:tcMar>
           </w:tcPr>
           <w:p>
@@ -2353,7 +5264,7 @@
         </w:tc>
         <w:tc>
           <w:tcPr>
-            <w:tcW w:w="3219" w:type="dxa"/>
+            <w:tcW w:w="3221" w:type="dxa"/>
             <w:tcBorders>
               <w:top w:val="nil"/>
               <w:left w:val="single" w:sz="2" w:space="0" w:color="000001"/>
@@ -2364,7 +5275,7 @@
             </w:tcBorders>
             <w:shd w:fill="FFFFFF" w:val="clear"/>
             <w:tcMar>
-              <w:left w:w="45" w:type="dxa"/>
+              <w:left w:w="42" w:type="dxa"/>
             </w:tcMar>
           </w:tcPr>
           <w:p>
@@ -2410,7 +5321,7 @@
             </w:tcBorders>
             <w:shd w:fill="FFFFFF" w:val="clear"/>
             <w:tcMar>
-              <w:left w:w="45" w:type="dxa"/>
+              <w:left w:w="42" w:type="dxa"/>
             </w:tcMar>
           </w:tcPr>
           <w:p>
@@ -2427,7 +5338,7 @@
         </w:tc>
         <w:tc>
           <w:tcPr>
-            <w:tcW w:w="3207" w:type="dxa"/>
+            <w:tcW w:w="3205" w:type="dxa"/>
             <w:tcBorders>
               <w:top w:val="nil"/>
               <w:left w:val="single" w:sz="2" w:space="0" w:color="000001"/>
@@ -2438,7 +5349,7 @@
             </w:tcBorders>
             <w:shd w:fill="FFFFFF" w:val="clear"/>
             <w:tcMar>
-              <w:left w:w="45" w:type="dxa"/>
+              <w:left w:w="42" w:type="dxa"/>
             </w:tcMar>
           </w:tcPr>
           <w:p>
@@ -2468,7 +5379,7 @@
         </w:tc>
         <w:tc>
           <w:tcPr>
-            <w:tcW w:w="3219" w:type="dxa"/>
+            <w:tcW w:w="3221" w:type="dxa"/>
             <w:tcBorders>
               <w:top w:val="nil"/>
               <w:left w:val="single" w:sz="2" w:space="0" w:color="000001"/>
@@ -2479,7 +5390,7 @@
             </w:tcBorders>
             <w:shd w:fill="FFFFFF" w:val="clear"/>
             <w:tcMar>
-              <w:left w:w="45" w:type="dxa"/>
+              <w:left w:w="42" w:type="dxa"/>
             </w:tcMar>
           </w:tcPr>
           <w:p>
@@ -2525,7 +5436,7 @@
             </w:tcBorders>
             <w:shd w:fill="FFFFFF" w:val="clear"/>
             <w:tcMar>
-              <w:left w:w="45" w:type="dxa"/>
+              <w:left w:w="42" w:type="dxa"/>
             </w:tcMar>
           </w:tcPr>
           <w:p>
@@ -2542,7 +5453,7 @@
         </w:tc>
         <w:tc>
           <w:tcPr>
-            <w:tcW w:w="3207" w:type="dxa"/>
+            <w:tcW w:w="3205" w:type="dxa"/>
             <w:tcBorders>
               <w:top w:val="nil"/>
               <w:left w:val="single" w:sz="2" w:space="0" w:color="000001"/>
@@ -2553,7 +5464,7 @@
             </w:tcBorders>
             <w:shd w:fill="FFFFFF" w:val="clear"/>
             <w:tcMar>
-              <w:left w:w="45" w:type="dxa"/>
+              <w:left w:w="42" w:type="dxa"/>
             </w:tcMar>
           </w:tcPr>
           <w:p>
@@ -2589,7 +5500,7 @@
         </w:tc>
         <w:tc>
           <w:tcPr>
-            <w:tcW w:w="3219" w:type="dxa"/>
+            <w:tcW w:w="3221" w:type="dxa"/>
             <w:tcBorders>
               <w:top w:val="nil"/>
               <w:left w:val="single" w:sz="2" w:space="0" w:color="000001"/>
@@ -2600,7 +5511,7 @@
             </w:tcBorders>
             <w:shd w:fill="FFFFFF" w:val="clear"/>
             <w:tcMar>
-              <w:left w:w="45" w:type="dxa"/>
+              <w:left w:w="42" w:type="dxa"/>
             </w:tcMar>
           </w:tcPr>
           <w:p>
@@ -5955,7 +8866,7 @@
       <w:fldChar w:fldCharType="separate"/>
     </w:r>
     <w:r>
-      <w:t>6</w:t>
+      <w:t>7</w:t>
     </w:r>
     <w:r>
       <w:fldChar w:fldCharType="end"/>

</xml_diff>